<commit_message>
ANEXO A Practicas: + Columna Progreso
</commit_message>
<xml_diff>
--- a/ANEXO A Practicas.docx
+++ b/ANEXO A Practicas.docx
@@ -51,18 +51,44 @@
     <w:tbl>
       <w:tblPr>
         <w:tblStyle w:val="Tablaconcuadrcula"/>
-        <w:tblW w:w="10627" w:type="dxa"/>
+        <w:tblW w:w="10644" w:type="dxa"/>
         <w:tblLook w:val="04A0" w:firstRow="1" w:lastRow="0" w:firstColumn="1" w:lastColumn="0" w:noHBand="0" w:noVBand="1"/>
       </w:tblPr>
       <w:tblGrid>
-        <w:gridCol w:w="7020"/>
+        <w:gridCol w:w="1188"/>
+        <w:gridCol w:w="5849"/>
         <w:gridCol w:w="1756"/>
         <w:gridCol w:w="1851"/>
       </w:tblGrid>
       <w:tr>
         <w:tc>
           <w:tcPr>
-            <w:tcW w:w="7299" w:type="dxa"/>
+            <w:tcW w:w="1101" w:type="dxa"/>
+          </w:tcPr>
+          <w:p>
+            <w:pPr>
+              <w:ind w:right="6"/>
+              <w:rPr>
+                <w:b/>
+                <w:bCs/>
+                <w:sz w:val="22"/>
+                <w:szCs w:val="22"/>
+              </w:rPr>
+            </w:pPr>
+            <w:r>
+              <w:rPr>
+                <w:b/>
+                <w:bCs/>
+                <w:sz w:val="22"/>
+                <w:szCs w:val="22"/>
+              </w:rPr>
+              <w:t>Progreso</w:t>
+            </w:r>
+          </w:p>
+        </w:tc>
+        <w:tc>
+          <w:tcPr>
+            <w:tcW w:w="5936" w:type="dxa"/>
           </w:tcPr>
           <w:p>
             <w:pPr>
@@ -87,7 +113,7 @@
         </w:tc>
         <w:tc>
           <w:tcPr>
-            <w:tcW w:w="1628" w:type="dxa"/>
+            <w:tcW w:w="1756" w:type="dxa"/>
             <w:shd w:val="clear" w:color="auto" w:fill="auto"/>
           </w:tcPr>
           <w:p>
@@ -113,7 +139,7 @@
         </w:tc>
         <w:tc>
           <w:tcPr>
-            <w:tcW w:w="1700" w:type="dxa"/>
+            <w:tcW w:w="1851" w:type="dxa"/>
           </w:tcPr>
           <w:p>
             <w:pPr>
@@ -140,7 +166,31 @@
       <w:tr>
         <w:tc>
           <w:tcPr>
-            <w:tcW w:w="7299" w:type="dxa"/>
+            <w:tcW w:w="1101" w:type="dxa"/>
+          </w:tcPr>
+          <w:p>
+            <w:pPr>
+              <w:ind w:right="6"/>
+              <w:jc w:val="center"/>
+              <w:rPr>
+                <w:bCs/>
+                <w:sz w:val="16"/>
+                <w:szCs w:val="16"/>
+              </w:rPr>
+            </w:pPr>
+            <w:r>
+              <w:rPr>
+                <w:bCs/>
+                <w:sz w:val="16"/>
+                <w:szCs w:val="16"/>
+              </w:rPr>
+              <w:t>COMPLETO</w:t>
+            </w:r>
+          </w:p>
+        </w:tc>
+        <w:tc>
+          <w:tcPr>
+            <w:tcW w:w="5936" w:type="dxa"/>
           </w:tcPr>
           <w:p>
             <w:pPr>
@@ -159,7 +209,7 @@
         </w:tc>
         <w:tc>
           <w:tcPr>
-            <w:tcW w:w="1628" w:type="dxa"/>
+            <w:tcW w:w="1756" w:type="dxa"/>
             <w:shd w:val="clear" w:color="auto" w:fill="auto"/>
           </w:tcPr>
           <w:p>
@@ -179,7 +229,7 @@
         </w:tc>
         <w:tc>
           <w:tcPr>
-            <w:tcW w:w="1700" w:type="dxa"/>
+            <w:tcW w:w="1851" w:type="dxa"/>
           </w:tcPr>
           <w:p>
             <w:pPr>
@@ -200,7 +250,30 @@
       <w:tr>
         <w:tc>
           <w:tcPr>
-            <w:tcW w:w="7299" w:type="dxa"/>
+            <w:tcW w:w="1101" w:type="dxa"/>
+          </w:tcPr>
+          <w:p>
+            <w:pPr>
+              <w:ind w:right="6"/>
+              <w:rPr>
+                <w:bCs/>
+                <w:sz w:val="16"/>
+                <w:szCs w:val="16"/>
+              </w:rPr>
+            </w:pPr>
+            <w:r>
+              <w:rPr>
+                <w:bCs/>
+                <w:sz w:val="16"/>
+                <w:szCs w:val="16"/>
+              </w:rPr>
+              <w:t>COMPLETO</w:t>
+            </w:r>
+          </w:p>
+        </w:tc>
+        <w:tc>
+          <w:tcPr>
+            <w:tcW w:w="5936" w:type="dxa"/>
           </w:tcPr>
           <w:p>
             <w:pPr>
@@ -219,7 +292,7 @@
         </w:tc>
         <w:tc>
           <w:tcPr>
-            <w:tcW w:w="1628" w:type="dxa"/>
+            <w:tcW w:w="1756" w:type="dxa"/>
             <w:shd w:val="clear" w:color="auto" w:fill="auto"/>
           </w:tcPr>
           <w:p>
@@ -239,7 +312,7 @@
         </w:tc>
         <w:tc>
           <w:tcPr>
-            <w:tcW w:w="1700" w:type="dxa"/>
+            <w:tcW w:w="1851" w:type="dxa"/>
           </w:tcPr>
           <w:p>
             <w:pPr>
@@ -260,7 +333,30 @@
       <w:tr>
         <w:tc>
           <w:tcPr>
-            <w:tcW w:w="7299" w:type="dxa"/>
+            <w:tcW w:w="1101" w:type="dxa"/>
+          </w:tcPr>
+          <w:p>
+            <w:pPr>
+              <w:ind w:right="6"/>
+              <w:rPr>
+                <w:bCs/>
+                <w:sz w:val="16"/>
+                <w:szCs w:val="16"/>
+              </w:rPr>
+            </w:pPr>
+            <w:r>
+              <w:rPr>
+                <w:bCs/>
+                <w:sz w:val="16"/>
+                <w:szCs w:val="16"/>
+              </w:rPr>
+              <w:t>COMPLETO</w:t>
+            </w:r>
+          </w:p>
+        </w:tc>
+        <w:tc>
+          <w:tcPr>
+            <w:tcW w:w="5936" w:type="dxa"/>
           </w:tcPr>
           <w:p>
             <w:pPr>
@@ -279,7 +375,7 @@
         </w:tc>
         <w:tc>
           <w:tcPr>
-            <w:tcW w:w="1628" w:type="dxa"/>
+            <w:tcW w:w="1756" w:type="dxa"/>
             <w:shd w:val="clear" w:color="auto" w:fill="auto"/>
           </w:tcPr>
           <w:p>
@@ -299,7 +395,7 @@
         </w:tc>
         <w:tc>
           <w:tcPr>
-            <w:tcW w:w="1700" w:type="dxa"/>
+            <w:tcW w:w="1851" w:type="dxa"/>
           </w:tcPr>
           <w:p>
             <w:pPr>
@@ -320,7 +416,30 @@
       <w:tr>
         <w:tc>
           <w:tcPr>
-            <w:tcW w:w="7299" w:type="dxa"/>
+            <w:tcW w:w="1101" w:type="dxa"/>
+          </w:tcPr>
+          <w:p>
+            <w:pPr>
+              <w:ind w:right="6"/>
+              <w:rPr>
+                <w:bCs/>
+                <w:sz w:val="16"/>
+                <w:szCs w:val="16"/>
+              </w:rPr>
+            </w:pPr>
+            <w:r>
+              <w:rPr>
+                <w:bCs/>
+                <w:sz w:val="16"/>
+                <w:szCs w:val="16"/>
+              </w:rPr>
+              <w:t>COMPLETO</w:t>
+            </w:r>
+          </w:p>
+        </w:tc>
+        <w:tc>
+          <w:tcPr>
+            <w:tcW w:w="5936" w:type="dxa"/>
           </w:tcPr>
           <w:p>
             <w:pPr>
@@ -339,7 +458,7 @@
         </w:tc>
         <w:tc>
           <w:tcPr>
-            <w:tcW w:w="1628" w:type="dxa"/>
+            <w:tcW w:w="1756" w:type="dxa"/>
             <w:shd w:val="clear" w:color="auto" w:fill="auto"/>
           </w:tcPr>
           <w:p>
@@ -359,7 +478,7 @@
         </w:tc>
         <w:tc>
           <w:tcPr>
-            <w:tcW w:w="1700" w:type="dxa"/>
+            <w:tcW w:w="1851" w:type="dxa"/>
           </w:tcPr>
           <w:p>
             <w:r>
@@ -371,7 +490,29 @@
       <w:tr>
         <w:tc>
           <w:tcPr>
-            <w:tcW w:w="7299" w:type="dxa"/>
+            <w:tcW w:w="1101" w:type="dxa"/>
+          </w:tcPr>
+          <w:p>
+            <w:pPr>
+              <w:rPr>
+                <w:bCs/>
+                <w:sz w:val="16"/>
+                <w:szCs w:val="16"/>
+              </w:rPr>
+            </w:pPr>
+            <w:r>
+              <w:rPr>
+                <w:bCs/>
+                <w:sz w:val="16"/>
+                <w:szCs w:val="16"/>
+              </w:rPr>
+              <w:t>COMPLETO</w:t>
+            </w:r>
+          </w:p>
+        </w:tc>
+        <w:tc>
+          <w:tcPr>
+            <w:tcW w:w="5936" w:type="dxa"/>
             <w:vAlign w:val="center"/>
           </w:tcPr>
           <w:p>
@@ -390,7 +531,7 @@
         </w:tc>
         <w:tc>
           <w:tcPr>
-            <w:tcW w:w="1628" w:type="dxa"/>
+            <w:tcW w:w="1756" w:type="dxa"/>
             <w:shd w:val="clear" w:color="auto" w:fill="auto"/>
           </w:tcPr>
           <w:p>
@@ -410,26 +551,20 @@
         </w:tc>
         <w:tc>
           <w:tcPr>
-            <w:tcW w:w="1700" w:type="dxa"/>
-          </w:tcPr>
-          <w:p>
-            <w:pPr>
-              <w:ind w:right="6"/>
-              <w:rPr>
-                <w:bCs/>
-              </w:rPr>
-            </w:pPr>
-            <w:r>
-              <w:rPr>
-                <w:bCs/>
-              </w:rPr>
-              <w:t>9</w:t>
-            </w:r>
-            <w:r>
-              <w:rPr>
-                <w:bCs/>
-              </w:rPr>
-              <w:t>/11/2020</w:t>
+            <w:tcW w:w="1851" w:type="dxa"/>
+          </w:tcPr>
+          <w:p>
+            <w:pPr>
+              <w:ind w:right="6"/>
+              <w:rPr>
+                <w:bCs/>
+              </w:rPr>
+            </w:pPr>
+            <w:r>
+              <w:rPr>
+                <w:bCs/>
+              </w:rPr>
+              <w:t>9/11/2020</w:t>
             </w:r>
           </w:p>
         </w:tc>
@@ -437,7 +572,31 @@
       <w:tr>
         <w:tc>
           <w:tcPr>
-            <w:tcW w:w="7299" w:type="dxa"/>
+            <w:tcW w:w="1101" w:type="dxa"/>
+          </w:tcPr>
+          <w:p>
+            <w:pPr>
+              <w:rPr>
+                <w:bCs/>
+                <w:sz w:val="16"/>
+                <w:szCs w:val="16"/>
+              </w:rPr>
+            </w:pPr>
+            <w:r>
+              <w:rPr>
+                <w:bCs/>
+                <w:sz w:val="16"/>
+                <w:szCs w:val="16"/>
+              </w:rPr>
+              <w:t>EN PROGRESO</w:t>
+            </w:r>
+            <w:bookmarkStart w:id="0" w:name="_GoBack"/>
+            <w:bookmarkEnd w:id="0"/>
+          </w:p>
+        </w:tc>
+        <w:tc>
+          <w:tcPr>
+            <w:tcW w:w="5936" w:type="dxa"/>
             <w:vAlign w:val="center"/>
           </w:tcPr>
           <w:p>
@@ -451,82 +610,14 @@
               <w:rPr>
                 <w:bCs/>
               </w:rPr>
-              <w:t xml:space="preserve">Diseñar una arquitectura modular para el sistema que </w:t>
-            </w:r>
-            <w:r>
-              <w:rPr>
-                <w:bCs/>
-              </w:rPr>
-              <w:t>permita</w:t>
-            </w:r>
-            <w:r>
-              <w:rPr>
-                <w:bCs/>
-              </w:rPr>
-              <w:t xml:space="preserve"> un </w:t>
+              <w:t xml:space="preserve">Diseñar una arquitectura modular para el sistema que permita un </w:t>
             </w:r>
             <w:r>
               <w:rPr>
                 <w:bCs/>
                 <w:lang w:val="es-ES_tradnl"/>
               </w:rPr>
-              <w:t xml:space="preserve">fácil acoplamiento de </w:t>
-            </w:r>
-            <w:r>
-              <w:rPr>
-                <w:bCs/>
-                <w:lang w:val="es-ES_tradnl"/>
-              </w:rPr>
-              <w:t>módulos</w:t>
-            </w:r>
-            <w:r>
-              <w:rPr>
-                <w:bCs/>
-                <w:lang w:val="es-ES_tradnl"/>
-              </w:rPr>
-              <w:t xml:space="preserve"> </w:t>
-            </w:r>
-            <w:r>
-              <w:rPr>
-                <w:bCs/>
-                <w:lang w:val="es-ES_tradnl"/>
-              </w:rPr>
-              <w:t>diferentes</w:t>
-            </w:r>
-            <w:r>
-              <w:rPr>
-                <w:bCs/>
-                <w:lang w:val="es-ES_tradnl"/>
-              </w:rPr>
-              <w:t xml:space="preserve"> </w:t>
-            </w:r>
-            <w:r>
-              <w:rPr>
-                <w:bCs/>
-                <w:lang w:val="es-ES_tradnl"/>
-              </w:rPr>
-              <w:t xml:space="preserve">para el trabajo con </w:t>
-            </w:r>
-            <w:r>
-              <w:rPr>
-                <w:bCs/>
-                <w:lang w:val="es-ES_tradnl"/>
-              </w:rPr>
-              <w:t>múltiples</w:t>
-            </w:r>
-            <w:r>
-              <w:rPr>
-                <w:bCs/>
-                <w:lang w:val="es-ES_tradnl"/>
-              </w:rPr>
-              <w:t xml:space="preserve"> sistemas de agentes interactuando entre sí. </w:t>
-            </w:r>
-            <w:r>
-              <w:rPr>
-                <w:bCs/>
-                <w:lang w:val="es-ES_tradnl"/>
-              </w:rPr>
-              <w:t>Definir así:</w:t>
+              <w:t>fácil acoplamiento de módulos diferentes para el trabajo con múltiples sistemas de agentes interactuando entre sí. Definir así:</w:t>
             </w:r>
           </w:p>
           <w:p>
@@ -544,7 +635,7 @@
                 <w:lang w:val="es-CU"/>
               </w:rPr>
             </w:pPr>
-            <w:commentRangeStart w:id="0"/>
+            <w:commentRangeStart w:id="1"/>
             <w:r>
               <w:rPr>
                 <w:rFonts w:ascii="Arial" w:hAnsi="Arial" w:cs="Arial"/>
@@ -553,47 +644,7 @@
                 <w:szCs w:val="24"/>
                 <w:lang w:val="es-ES_tradnl"/>
               </w:rPr>
-              <w:t xml:space="preserve">Estándares para </w:t>
-            </w:r>
-            <w:r>
-              <w:rPr>
-                <w:rFonts w:ascii="Arial" w:hAnsi="Arial" w:cs="Arial"/>
-                <w:bCs/>
-                <w:sz w:val="24"/>
-                <w:szCs w:val="24"/>
-                <w:lang w:val="es-ES_tradnl"/>
-              </w:rPr>
-              <w:t xml:space="preserve">emergencias: Permite que la misma emergencia </w:t>
-            </w:r>
-            <w:r>
-              <w:rPr>
-                <w:rFonts w:ascii="Arial" w:hAnsi="Arial" w:cs="Arial"/>
-                <w:bCs/>
-                <w:sz w:val="24"/>
-                <w:szCs w:val="24"/>
-                <w:lang w:val="es-ES_tradnl"/>
-              </w:rPr>
-              <w:t>permita una interacción con diferentes agentes como patrullas y bomber</w:t>
-            </w:r>
-            <w:r>
-              <w:rPr>
-                <w:rFonts w:ascii="Arial" w:hAnsi="Arial" w:cs="Arial"/>
-                <w:bCs/>
-                <w:sz w:val="24"/>
-                <w:szCs w:val="24"/>
-                <w:lang w:val="es-ES_tradnl"/>
-              </w:rPr>
-              <w:t>o</w:t>
-            </w:r>
-            <w:r>
-              <w:rPr>
-                <w:rFonts w:ascii="Arial" w:hAnsi="Arial" w:cs="Arial"/>
-                <w:bCs/>
-                <w:sz w:val="24"/>
-                <w:szCs w:val="24"/>
-                <w:lang w:val="es-ES_tradnl"/>
-              </w:rPr>
-              <w:t>s accionando a la misma vez.</w:t>
+              <w:t>Estándares para emergencias: Permite que la misma emergencia permita una interacción con diferentes agentes como patrullas y bomberos accionando a la misma vez.</w:t>
             </w:r>
           </w:p>
           <w:p>
@@ -619,8 +670,9 @@
                 <w:szCs w:val="24"/>
                 <w:lang w:val="es-CU"/>
               </w:rPr>
-              <w:t>Arquitectura modular para la interacción con la capa lógica del framework</w:t>
-            </w:r>
+              <w:t>Arquitectura modular para la interacción con la capa lógica del framework (</w:t>
+            </w:r>
+            <w:commentRangeStart w:id="2"/>
             <w:r>
               <w:rPr>
                 <w:rFonts w:ascii="Arial" w:hAnsi="Arial" w:cs="Arial"/>
@@ -629,30 +681,9 @@
                 <w:szCs w:val="24"/>
                 <w:lang w:val="es-CU"/>
               </w:rPr>
-              <w:t xml:space="preserve"> </w:t>
-            </w:r>
-            <w:r>
-              <w:rPr>
-                <w:rFonts w:ascii="Arial" w:hAnsi="Arial" w:cs="Arial"/>
-                <w:bCs/>
-                <w:sz w:val="24"/>
-                <w:szCs w:val="24"/>
-                <w:lang w:val="es-CU"/>
-              </w:rPr>
-              <w:t>(</w:t>
-            </w:r>
-            <w:commentRangeStart w:id="1"/>
-            <w:r>
-              <w:rPr>
-                <w:rFonts w:ascii="Arial" w:hAnsi="Arial" w:cs="Arial"/>
-                <w:bCs/>
-                <w:sz w:val="24"/>
-                <w:szCs w:val="24"/>
-                <w:lang w:val="es-CU"/>
-              </w:rPr>
               <w:t>controlador, según MVC</w:t>
             </w:r>
-            <w:commentRangeEnd w:id="1"/>
+            <w:commentRangeEnd w:id="2"/>
             <w:r>
               <w:rPr>
                 <w:rStyle w:val="Refdecomentario"/>
@@ -661,7 +692,7 @@
                 <w:szCs w:val="24"/>
                 <w:lang w:val="es-ES" w:eastAsia="es-ES"/>
               </w:rPr>
-              <w:commentReference w:id="1"/>
+              <w:commentReference w:id="2"/>
             </w:r>
             <w:r>
               <w:rPr>
@@ -671,69 +702,9 @@
                 <w:szCs w:val="24"/>
                 <w:lang w:val="es-CU"/>
               </w:rPr>
-              <w:t>)</w:t>
-            </w:r>
-            <w:r>
-              <w:rPr>
-                <w:rFonts w:ascii="Arial" w:hAnsi="Arial" w:cs="Arial"/>
-                <w:bCs/>
-                <w:sz w:val="24"/>
-                <w:szCs w:val="24"/>
-                <w:lang w:val="es-CU"/>
-              </w:rPr>
-              <w:t>:</w:t>
-            </w:r>
-            <w:r>
-              <w:rPr>
-                <w:rFonts w:ascii="Arial" w:hAnsi="Arial" w:cs="Arial"/>
-                <w:bCs/>
-                <w:sz w:val="24"/>
-                <w:szCs w:val="24"/>
-                <w:lang w:val="es-CU"/>
-              </w:rPr>
-              <w:t xml:space="preserve"> </w:t>
-            </w:r>
-            <w:r>
-              <w:rPr>
-                <w:rFonts w:ascii="Arial" w:hAnsi="Arial" w:cs="Arial"/>
-                <w:bCs/>
-                <w:sz w:val="24"/>
-                <w:szCs w:val="24"/>
-                <w:lang w:val="es-CU"/>
-              </w:rPr>
-              <w:t>S</w:t>
-            </w:r>
-            <w:r>
-              <w:rPr>
-                <w:rFonts w:ascii="Arial" w:hAnsi="Arial" w:cs="Arial"/>
-                <w:bCs/>
-                <w:sz w:val="24"/>
-                <w:szCs w:val="24"/>
-                <w:lang w:val="es-CU"/>
-              </w:rPr>
-              <w:t>oporte agregar diferentes módulos de agentes interac</w:t>
-            </w:r>
-            <w:r>
-              <w:rPr>
-                <w:rFonts w:ascii="Arial" w:hAnsi="Arial" w:cs="Arial"/>
-                <w:bCs/>
-                <w:sz w:val="24"/>
-                <w:szCs w:val="24"/>
-                <w:lang w:val="es-CU"/>
-              </w:rPr>
-              <w:t>tuando</w:t>
-            </w:r>
-            <w:r>
-              <w:rPr>
-                <w:rFonts w:ascii="Arial" w:hAnsi="Arial" w:cs="Arial"/>
-                <w:bCs/>
-                <w:sz w:val="24"/>
-                <w:szCs w:val="24"/>
-                <w:lang w:val="es-CU"/>
-              </w:rPr>
-              <w:t xml:space="preserve"> entre sí.</w:t>
-            </w:r>
-            <w:commentRangeEnd w:id="0"/>
+              <w:t>): Soporte agregar diferentes módulos de agentes interactuando entre sí.</w:t>
+            </w:r>
+            <w:commentRangeEnd w:id="1"/>
             <w:r>
               <w:rPr>
                 <w:rStyle w:val="Refdecomentario"/>
@@ -742,7 +713,7 @@
                 <w:szCs w:val="24"/>
                 <w:lang w:val="es-ES" w:eastAsia="es-ES"/>
               </w:rPr>
-              <w:commentReference w:id="0"/>
+              <w:commentReference w:id="1"/>
             </w:r>
           </w:p>
           <w:p>
@@ -760,7 +731,7 @@
                 <w:lang w:val="es-CU"/>
               </w:rPr>
             </w:pPr>
-            <w:commentRangeStart w:id="2"/>
+            <w:commentRangeStart w:id="3"/>
             <w:r>
               <w:rPr>
                 <w:rFonts w:ascii="Arial" w:hAnsi="Arial" w:cs="Arial"/>
@@ -769,69 +740,9 @@
                 <w:szCs w:val="24"/>
                 <w:lang w:val="es-CU"/>
               </w:rPr>
-              <w:t>Arquitectura modular para la interactuar con la capa visual del framework</w:t>
-            </w:r>
-            <w:r>
-              <w:rPr>
-                <w:rFonts w:ascii="Arial" w:hAnsi="Arial" w:cs="Arial"/>
-                <w:bCs/>
-                <w:sz w:val="24"/>
-                <w:szCs w:val="24"/>
-                <w:lang w:val="es-CU"/>
-              </w:rPr>
-              <w:t xml:space="preserve"> </w:t>
-            </w:r>
-            <w:r>
-              <w:rPr>
-                <w:rFonts w:ascii="Arial" w:hAnsi="Arial" w:cs="Arial"/>
-                <w:bCs/>
-                <w:sz w:val="24"/>
-                <w:szCs w:val="24"/>
-                <w:lang w:val="es-CU"/>
-              </w:rPr>
-              <w:t>(visa, según MVC)</w:t>
-            </w:r>
-            <w:r>
-              <w:rPr>
-                <w:rFonts w:ascii="Arial" w:hAnsi="Arial" w:cs="Arial"/>
-                <w:bCs/>
-                <w:sz w:val="24"/>
-                <w:szCs w:val="24"/>
-                <w:lang w:val="es-CU"/>
-              </w:rPr>
-              <w:t>:</w:t>
-            </w:r>
-            <w:r>
-              <w:rPr>
-                <w:rFonts w:ascii="Arial" w:hAnsi="Arial" w:cs="Arial"/>
-                <w:bCs/>
-                <w:sz w:val="24"/>
-                <w:szCs w:val="24"/>
-                <w:lang w:val="es-CU"/>
-              </w:rPr>
-              <w:t xml:space="preserve"> </w:t>
-            </w:r>
-            <w:r>
-              <w:rPr>
-                <w:rFonts w:ascii="Arial" w:hAnsi="Arial" w:cs="Arial"/>
-                <w:bCs/>
-                <w:sz w:val="24"/>
-                <w:szCs w:val="24"/>
-                <w:lang w:val="es-CU"/>
-              </w:rPr>
-              <w:t>P</w:t>
-            </w:r>
-            <w:r>
-              <w:rPr>
-                <w:rFonts w:ascii="Arial" w:hAnsi="Arial" w:cs="Arial"/>
-                <w:bCs/>
-                <w:sz w:val="24"/>
-                <w:szCs w:val="24"/>
-                <w:lang w:val="es-CU"/>
-              </w:rPr>
-              <w:t xml:space="preserve">ermita visualizar múltiples agentes interactuando entre </w:t>
-            </w:r>
-            <w:commentRangeEnd w:id="2"/>
+              <w:t xml:space="preserve">Arquitectura modular para la interactuar con la capa visual del framework (visa, según MVC): Permita visualizar múltiples agentes interactuando entre </w:t>
+            </w:r>
+            <w:commentRangeEnd w:id="3"/>
             <w:r>
               <w:rPr>
                 <w:rFonts w:ascii="Arial" w:hAnsi="Arial" w:cs="Arial"/>
@@ -850,7 +761,7 @@
                 <w:szCs w:val="24"/>
                 <w:lang w:val="es-ES" w:eastAsia="es-ES"/>
               </w:rPr>
-              <w:commentReference w:id="2"/>
+              <w:commentReference w:id="3"/>
             </w:r>
             <w:r>
               <w:rPr>
@@ -866,7 +777,7 @@
         </w:tc>
         <w:tc>
           <w:tcPr>
-            <w:tcW w:w="1628" w:type="dxa"/>
+            <w:tcW w:w="1756" w:type="dxa"/>
             <w:shd w:val="clear" w:color="auto" w:fill="auto"/>
           </w:tcPr>
           <w:p>
@@ -882,13 +793,11 @@
               </w:rPr>
               <w:t>AR/DS</w:t>
             </w:r>
-            <w:bookmarkStart w:id="3" w:name="_GoBack"/>
-            <w:bookmarkEnd w:id="3"/>
-          </w:p>
-        </w:tc>
-        <w:tc>
-          <w:tcPr>
-            <w:tcW w:w="1700" w:type="dxa"/>
+          </w:p>
+        </w:tc>
+        <w:tc>
+          <w:tcPr>
+            <w:tcW w:w="1851" w:type="dxa"/>
           </w:tcPr>
           <w:p>
             <w:pPr>
@@ -909,7 +818,21 @@
       <w:tr>
         <w:tc>
           <w:tcPr>
-            <w:tcW w:w="7299" w:type="dxa"/>
+            <w:tcW w:w="1101" w:type="dxa"/>
+          </w:tcPr>
+          <w:p>
+            <w:pPr>
+              <w:rPr>
+                <w:bCs/>
+                <w:sz w:val="16"/>
+                <w:szCs w:val="16"/>
+              </w:rPr>
+            </w:pPr>
+          </w:p>
+        </w:tc>
+        <w:tc>
+          <w:tcPr>
+            <w:tcW w:w="5936" w:type="dxa"/>
             <w:vAlign w:val="center"/>
           </w:tcPr>
           <w:p>
@@ -923,31 +846,7 @@
               <w:rPr>
                 <w:bCs/>
               </w:rPr>
-              <w:t xml:space="preserve">Diseñar un </w:t>
-            </w:r>
-            <w:r>
-              <w:rPr>
-                <w:bCs/>
-              </w:rPr>
-              <w:t>estándar</w:t>
-            </w:r>
-            <w:r>
-              <w:rPr>
-                <w:bCs/>
-              </w:rPr>
-              <w:t xml:space="preserve"> para </w:t>
-            </w:r>
-            <w:r>
-              <w:rPr>
-                <w:bCs/>
-              </w:rPr>
-              <w:t>configuración</w:t>
-            </w:r>
-            <w:r>
-              <w:rPr>
-                <w:bCs/>
-              </w:rPr>
-              <w:t xml:space="preserve"> y trabajo con ficheros externos que brinde personalización al sistema, como elegir el tipo de mapa y posiciones iniciales de los agentes.</w:t>
+              <w:t>Diseñar un estándar para configuración y trabajo con ficheros externos que brinde personalización al sistema, como elegir el tipo de mapa y posiciones iniciales de los agentes.</w:t>
             </w:r>
             <w:commentRangeEnd w:id="4"/>
             <w:r>
@@ -962,7 +861,7 @@
         </w:tc>
         <w:tc>
           <w:tcPr>
-            <w:tcW w:w="1628" w:type="dxa"/>
+            <w:tcW w:w="1756" w:type="dxa"/>
             <w:shd w:val="clear" w:color="auto" w:fill="auto"/>
           </w:tcPr>
           <w:p>
@@ -982,26 +881,20 @@
         </w:tc>
         <w:tc>
           <w:tcPr>
-            <w:tcW w:w="1700" w:type="dxa"/>
-          </w:tcPr>
-          <w:p>
-            <w:pPr>
-              <w:ind w:right="6"/>
-              <w:rPr>
-                <w:bCs/>
-              </w:rPr>
-            </w:pPr>
-            <w:r>
-              <w:rPr>
-                <w:bCs/>
-              </w:rPr>
-              <w:t>23</w:t>
-            </w:r>
-            <w:r>
-              <w:rPr>
-                <w:bCs/>
-              </w:rPr>
-              <w:t>/11/2020</w:t>
+            <w:tcW w:w="1851" w:type="dxa"/>
+          </w:tcPr>
+          <w:p>
+            <w:pPr>
+              <w:ind w:right="6"/>
+              <w:rPr>
+                <w:bCs/>
+              </w:rPr>
+            </w:pPr>
+            <w:r>
+              <w:rPr>
+                <w:bCs/>
+              </w:rPr>
+              <w:t>23/11/2020</w:t>
             </w:r>
           </w:p>
         </w:tc>
@@ -1009,7 +902,21 @@
       <w:tr>
         <w:tc>
           <w:tcPr>
-            <w:tcW w:w="7299" w:type="dxa"/>
+            <w:tcW w:w="1101" w:type="dxa"/>
+          </w:tcPr>
+          <w:p>
+            <w:pPr>
+              <w:rPr>
+                <w:bCs/>
+                <w:sz w:val="16"/>
+                <w:szCs w:val="16"/>
+              </w:rPr>
+            </w:pPr>
+          </w:p>
+        </w:tc>
+        <w:tc>
+          <w:tcPr>
+            <w:tcW w:w="5936" w:type="dxa"/>
             <w:vAlign w:val="center"/>
           </w:tcPr>
           <w:p>
@@ -1023,43 +930,7 @@
               <w:rPr>
                 <w:bCs/>
               </w:rPr>
-              <w:t>Reestructuración</w:t>
-            </w:r>
-            <w:r>
-              <w:rPr>
-                <w:bCs/>
-              </w:rPr>
-              <w:t xml:space="preserve"> visual del sistema, que permita </w:t>
-            </w:r>
-            <w:r>
-              <w:rPr>
-                <w:bCs/>
-              </w:rPr>
-              <w:t>una mejor experiencia</w:t>
-            </w:r>
-            <w:r>
-              <w:rPr>
-                <w:bCs/>
-              </w:rPr>
-              <w:t xml:space="preserve"> de usuario y facilidad para su trabajo, </w:t>
-            </w:r>
-            <w:r>
-              <w:rPr>
-                <w:bCs/>
-              </w:rPr>
-              <w:t>así</w:t>
-            </w:r>
-            <w:r>
-              <w:rPr>
-                <w:bCs/>
-              </w:rPr>
-              <w:t xml:space="preserve"> como mejor entendimiento </w:t>
-            </w:r>
-            <w:r>
-              <w:rPr>
-                <w:bCs/>
-              </w:rPr>
-              <w:t>de lo que esta pasando en cada momento</w:t>
+              <w:t>Reestructuración visual del sistema, que permita una mejor experiencia de usuario y facilidad para su trabajo, así como mejor entendimiento de lo que esta pasando en cada momento</w:t>
             </w:r>
             <w:commentRangeEnd w:id="5"/>
             <w:r>
@@ -1074,7 +945,7 @@
         </w:tc>
         <w:tc>
           <w:tcPr>
-            <w:tcW w:w="1628" w:type="dxa"/>
+            <w:tcW w:w="1756" w:type="dxa"/>
             <w:shd w:val="clear" w:color="auto" w:fill="auto"/>
           </w:tcPr>
           <w:p>
@@ -1094,7 +965,7 @@
         </w:tc>
         <w:tc>
           <w:tcPr>
-            <w:tcW w:w="1700" w:type="dxa"/>
+            <w:tcW w:w="1851" w:type="dxa"/>
           </w:tcPr>
           <w:p>
             <w:pPr>
@@ -1115,7 +986,21 @@
       <w:tr>
         <w:tc>
           <w:tcPr>
-            <w:tcW w:w="7299" w:type="dxa"/>
+            <w:tcW w:w="1101" w:type="dxa"/>
+          </w:tcPr>
+          <w:p>
+            <w:pPr>
+              <w:rPr>
+                <w:sz w:val="16"/>
+                <w:szCs w:val="16"/>
+                <w:lang w:val="es-CU"/>
+              </w:rPr>
+            </w:pPr>
+          </w:p>
+        </w:tc>
+        <w:tc>
+          <w:tcPr>
+            <w:tcW w:w="5936" w:type="dxa"/>
             <w:vAlign w:val="center"/>
           </w:tcPr>
           <w:p>
@@ -1190,6 +1075,7 @@
                 <w:szCs w:val="24"/>
                 <w:lang w:val="es-CU"/>
               </w:rPr>
+              <w:lastRenderedPageBreak/>
               <w:t>Ubicación Inicial de estaciones de servicio (dígase a apartir del MCLPTools, o por configuración de usuario)</w:t>
             </w:r>
           </w:p>
@@ -1242,26 +1128,7 @@
                 <w:szCs w:val="24"/>
                 <w:lang w:val="es-CU"/>
               </w:rPr>
-              <w:t xml:space="preserve">Tipos de emergencias y las interacciones con los agentes </w:t>
-            </w:r>
-            <w:r>
-              <w:rPr>
-                <w:rFonts w:ascii="Arial" w:hAnsi="Arial" w:cs="Arial"/>
-                <w:sz w:val="24"/>
-                <w:szCs w:val="24"/>
-                <w:lang w:val="es-CU"/>
-              </w:rPr>
-              <w:lastRenderedPageBreak/>
-              <w:t>que deben ir a atenderla, incluyendo la demanda – oferta</w:t>
-            </w:r>
-            <w:r>
-              <w:rPr>
-                <w:rFonts w:ascii="Arial" w:hAnsi="Arial" w:cs="Arial"/>
-                <w:sz w:val="24"/>
-                <w:szCs w:val="24"/>
-                <w:lang w:val="es-CU"/>
-              </w:rPr>
-              <w:t>.</w:t>
+              <w:t>Tipos de emergencias y las interacciones con los agentes que deben ir a atenderla, incluyendo la demanda – oferta.</w:t>
             </w:r>
           </w:p>
           <w:p>
@@ -1287,31 +1154,13 @@
                 <w:szCs w:val="24"/>
                 <w:lang w:val="es-CU"/>
               </w:rPr>
-              <w:t>La</w:t>
-            </w:r>
-            <w:r>
-              <w:rPr>
-                <w:rFonts w:ascii="Arial" w:hAnsi="Arial" w:cs="Arial"/>
-                <w:sz w:val="24"/>
-                <w:szCs w:val="24"/>
-                <w:lang w:val="es-CU"/>
-              </w:rPr>
-              <w:t>s</w:t>
-            </w:r>
-            <w:r>
-              <w:rPr>
-                <w:rFonts w:ascii="Arial" w:hAnsi="Arial" w:cs="Arial"/>
-                <w:sz w:val="24"/>
-                <w:szCs w:val="24"/>
-                <w:lang w:val="es-CU"/>
-              </w:rPr>
-              <w:t xml:space="preserve"> estaciones de servicios al moverse por el mapa deben tener en cuenta el camino para cercano para dar una respuesta más rápida</w:t>
-            </w:r>
-          </w:p>
-        </w:tc>
-        <w:tc>
-          <w:tcPr>
-            <w:tcW w:w="1628" w:type="dxa"/>
+              <w:t>Las estaciones de servicios al moverse por el mapa deben tener en cuenta el camino para cercano para dar una respuesta más rápida</w:t>
+            </w:r>
+          </w:p>
+        </w:tc>
+        <w:tc>
+          <w:tcPr>
+            <w:tcW w:w="1756" w:type="dxa"/>
             <w:shd w:val="clear" w:color="auto" w:fill="auto"/>
           </w:tcPr>
           <w:p>
@@ -1332,32 +1181,20 @@
         </w:tc>
         <w:tc>
           <w:tcPr>
-            <w:tcW w:w="1700" w:type="dxa"/>
-          </w:tcPr>
-          <w:p>
-            <w:pPr>
-              <w:ind w:right="6"/>
-              <w:rPr>
-                <w:bCs/>
-              </w:rPr>
-            </w:pPr>
-            <w:r>
-              <w:rPr>
-                <w:bCs/>
-              </w:rPr>
-              <w:t>15/1</w:t>
-            </w:r>
-            <w:r>
-              <w:rPr>
-                <w:bCs/>
-              </w:rPr>
-              <w:t>2</w:t>
-            </w:r>
-            <w:r>
-              <w:rPr>
-                <w:bCs/>
-              </w:rPr>
-              <w:t>/2020</w:t>
+            <w:tcW w:w="1851" w:type="dxa"/>
+          </w:tcPr>
+          <w:p>
+            <w:pPr>
+              <w:ind w:right="6"/>
+              <w:rPr>
+                <w:bCs/>
+              </w:rPr>
+            </w:pPr>
+            <w:r>
+              <w:rPr>
+                <w:bCs/>
+              </w:rPr>
+              <w:t>15/12/2020</w:t>
             </w:r>
           </w:p>
         </w:tc>
@@ -1365,7 +1202,22 @@
       <w:tr>
         <w:tc>
           <w:tcPr>
-            <w:tcW w:w="7299" w:type="dxa"/>
+            <w:tcW w:w="1101" w:type="dxa"/>
+          </w:tcPr>
+          <w:p>
+            <w:pPr>
+              <w:ind w:right="6"/>
+              <w:rPr>
+                <w:bCs/>
+                <w:sz w:val="16"/>
+                <w:szCs w:val="16"/>
+              </w:rPr>
+            </w:pPr>
+          </w:p>
+        </w:tc>
+        <w:tc>
+          <w:tcPr>
+            <w:tcW w:w="5936" w:type="dxa"/>
           </w:tcPr>
           <w:p>
             <w:pPr>
@@ -1394,7 +1246,7 @@
         </w:tc>
         <w:tc>
           <w:tcPr>
-            <w:tcW w:w="1628" w:type="dxa"/>
+            <w:tcW w:w="1756" w:type="dxa"/>
             <w:shd w:val="clear" w:color="auto" w:fill="auto"/>
           </w:tcPr>
           <w:p>
@@ -1414,7 +1266,7 @@
         </w:tc>
         <w:tc>
           <w:tcPr>
-            <w:tcW w:w="1700" w:type="dxa"/>
+            <w:tcW w:w="1851" w:type="dxa"/>
           </w:tcPr>
           <w:p>
             <w:pPr>
@@ -1428,13 +1280,7 @@
               <w:rPr>
                 <w:bCs/>
               </w:rPr>
-              <w:t>1</w:t>
-            </w:r>
-            <w:r>
-              <w:rPr>
-                <w:bCs/>
-              </w:rPr>
-              <w:t>8</w:t>
+              <w:t>18</w:t>
             </w:r>
             <w:commentRangeEnd w:id="8"/>
             <w:r>
@@ -1457,7 +1303,22 @@
       <w:tr>
         <w:tc>
           <w:tcPr>
-            <w:tcW w:w="7299" w:type="dxa"/>
+            <w:tcW w:w="1101" w:type="dxa"/>
+          </w:tcPr>
+          <w:p>
+            <w:pPr>
+              <w:ind w:right="6"/>
+              <w:rPr>
+                <w:bCs/>
+                <w:sz w:val="16"/>
+                <w:szCs w:val="16"/>
+              </w:rPr>
+            </w:pPr>
+          </w:p>
+        </w:tc>
+        <w:tc>
+          <w:tcPr>
+            <w:tcW w:w="5936" w:type="dxa"/>
           </w:tcPr>
           <w:p>
             <w:pPr>
@@ -1476,7 +1337,7 @@
         </w:tc>
         <w:tc>
           <w:tcPr>
-            <w:tcW w:w="1628" w:type="dxa"/>
+            <w:tcW w:w="1756" w:type="dxa"/>
             <w:shd w:val="clear" w:color="auto" w:fill="auto"/>
           </w:tcPr>
           <w:p>
@@ -1496,7 +1357,7 @@
         </w:tc>
         <w:tc>
           <w:tcPr>
-            <w:tcW w:w="1700" w:type="dxa"/>
+            <w:tcW w:w="1851" w:type="dxa"/>
           </w:tcPr>
           <w:p>
             <w:pPr>
@@ -1517,38 +1378,41 @@
       <w:tr>
         <w:tc>
           <w:tcPr>
-            <w:tcW w:w="7299" w:type="dxa"/>
-          </w:tcPr>
-          <w:p>
-            <w:pPr>
-              <w:ind w:right="6"/>
-              <w:rPr>
-                <w:bCs/>
-              </w:rPr>
-            </w:pPr>
-            <w:r>
-              <w:rPr>
-                <w:bCs/>
-              </w:rPr>
-              <w:t xml:space="preserve">Redactar informe de </w:t>
-            </w:r>
-            <w:r>
-              <w:rPr>
-                <w:bCs/>
-              </w:rPr>
-              <w:t>prácticas V</w:t>
-            </w:r>
-            <w:r>
-              <w:rPr>
-                <w:bCs/>
-              </w:rPr>
-              <w:t>1.1</w:t>
-            </w:r>
-          </w:p>
-        </w:tc>
-        <w:tc>
-          <w:tcPr>
-            <w:tcW w:w="1628" w:type="dxa"/>
+            <w:tcW w:w="1101" w:type="dxa"/>
+          </w:tcPr>
+          <w:p>
+            <w:pPr>
+              <w:ind w:right="6"/>
+              <w:rPr>
+                <w:bCs/>
+                <w:sz w:val="16"/>
+                <w:szCs w:val="16"/>
+              </w:rPr>
+            </w:pPr>
+          </w:p>
+        </w:tc>
+        <w:tc>
+          <w:tcPr>
+            <w:tcW w:w="5936" w:type="dxa"/>
+          </w:tcPr>
+          <w:p>
+            <w:pPr>
+              <w:ind w:right="6"/>
+              <w:rPr>
+                <w:bCs/>
+              </w:rPr>
+            </w:pPr>
+            <w:r>
+              <w:rPr>
+                <w:bCs/>
+              </w:rPr>
+              <w:t>Redactar informe de prácticas V1.1</w:t>
+            </w:r>
+          </w:p>
+        </w:tc>
+        <w:tc>
+          <w:tcPr>
+            <w:tcW w:w="1756" w:type="dxa"/>
             <w:shd w:val="clear" w:color="auto" w:fill="auto"/>
           </w:tcPr>
           <w:p>
@@ -1568,7 +1432,7 @@
         </w:tc>
         <w:tc>
           <w:tcPr>
-            <w:tcW w:w="1700" w:type="dxa"/>
+            <w:tcW w:w="1851" w:type="dxa"/>
           </w:tcPr>
           <w:p>
             <w:pPr>
@@ -1589,7 +1453,22 @@
       <w:tr>
         <w:tc>
           <w:tcPr>
-            <w:tcW w:w="7299" w:type="dxa"/>
+            <w:tcW w:w="1101" w:type="dxa"/>
+          </w:tcPr>
+          <w:p>
+            <w:pPr>
+              <w:ind w:right="6"/>
+              <w:rPr>
+                <w:bCs/>
+                <w:sz w:val="16"/>
+                <w:szCs w:val="16"/>
+              </w:rPr>
+            </w:pPr>
+          </w:p>
+        </w:tc>
+        <w:tc>
+          <w:tcPr>
+            <w:tcW w:w="5936" w:type="dxa"/>
           </w:tcPr>
           <w:p>
             <w:pPr>
@@ -1608,7 +1487,7 @@
         </w:tc>
         <w:tc>
           <w:tcPr>
-            <w:tcW w:w="1628" w:type="dxa"/>
+            <w:tcW w:w="1756" w:type="dxa"/>
             <w:shd w:val="clear" w:color="auto" w:fill="auto"/>
           </w:tcPr>
           <w:p>
@@ -1628,7 +1507,7 @@
         </w:tc>
         <w:tc>
           <w:tcPr>
-            <w:tcW w:w="1700" w:type="dxa"/>
+            <w:tcW w:w="1851" w:type="dxa"/>
           </w:tcPr>
           <w:p>
             <w:pPr>
@@ -1649,7 +1528,22 @@
       <w:tr>
         <w:tc>
           <w:tcPr>
-            <w:tcW w:w="7299" w:type="dxa"/>
+            <w:tcW w:w="1101" w:type="dxa"/>
+          </w:tcPr>
+          <w:p>
+            <w:pPr>
+              <w:ind w:right="6"/>
+              <w:rPr>
+                <w:bCs/>
+                <w:sz w:val="16"/>
+                <w:szCs w:val="16"/>
+              </w:rPr>
+            </w:pPr>
+          </w:p>
+        </w:tc>
+        <w:tc>
+          <w:tcPr>
+            <w:tcW w:w="5936" w:type="dxa"/>
           </w:tcPr>
           <w:p>
             <w:pPr>
@@ -1668,7 +1562,7 @@
         </w:tc>
         <w:tc>
           <w:tcPr>
-            <w:tcW w:w="1628" w:type="dxa"/>
+            <w:tcW w:w="1756" w:type="dxa"/>
             <w:shd w:val="clear" w:color="auto" w:fill="auto"/>
           </w:tcPr>
           <w:p>
@@ -1688,7 +1582,7 @@
         </w:tc>
         <w:tc>
           <w:tcPr>
-            <w:tcW w:w="1700" w:type="dxa"/>
+            <w:tcW w:w="1851" w:type="dxa"/>
           </w:tcPr>
           <w:p>
             <w:pPr>
@@ -2955,6 +2849,7 @@
               <w:rPr>
                 <w:sz w:val="22"/>
               </w:rPr>
+              <w:lastRenderedPageBreak/>
               <w:t xml:space="preserve">Diseñador de base de datos                     </w:t>
             </w:r>
           </w:p>
@@ -3326,7 +3221,6 @@
                 <w:sz w:val="22"/>
                 <w:szCs w:val="18"/>
               </w:rPr>
-              <w:lastRenderedPageBreak/>
               <w:t>Especialista de seguridad</w:t>
             </w:r>
           </w:p>
@@ -3946,7 +3840,7 @@
 
 <file path=word/comments.xml><?xml version="1.0" encoding="utf-8"?>
 <w:comments xmlns:wpc="http://schemas.microsoft.com/office/word/2010/wordprocessingCanvas" xmlns:cx="http://schemas.microsoft.com/office/drawing/2014/chartex" xmlns:cx1="http://schemas.microsoft.com/office/drawing/2015/9/8/chartex" xmlns:cx2="http://schemas.microsoft.com/office/drawing/2015/10/21/chartex" xmlns:cx3="http://schemas.microsoft.com/office/drawing/2016/5/9/chartex" xmlns:cx4="http://schemas.microsoft.com/office/drawing/2016/5/10/chartex" xmlns:cx5="http://schemas.microsoft.com/office/drawing/2016/5/11/chartex" xmlns:cx6="http://schemas.microsoft.com/office/drawing/2016/5/12/chartex" xmlns:cx7="http://schemas.microsoft.com/office/drawing/2016/5/13/chartex" xmlns:cx8="http://schemas.microsoft.com/office/drawing/2016/5/14/chartex" xmlns:mc="http://schemas.openxmlformats.org/markup-compatibility/2006" xmlns:aink="http://schemas.microsoft.com/office/drawing/2016/ink" xmlns:am3d="http://schemas.microsoft.com/office/drawing/2017/model3d" xmlns:o="urn:schemas-microsoft-com:office:office" xmlns:r="http://schemas.openxmlformats.org/officeDocument/2006/relationships" xmlns:m="http://schemas.openxmlformats.org/officeDocument/2006/math" xmlns:v="urn:schemas-microsoft-com:vml" xmlns:wp14="http://schemas.microsoft.com/office/word/2010/wordprocessingDrawing" xmlns:wp="http://schemas.openxmlformats.org/drawingml/2006/wordprocessingDrawing" xmlns:w10="urn:schemas-microsoft-com:office:word" xmlns:w="http://schemas.openxmlformats.org/wordprocessingml/2006/main" xmlns:w14="http://schemas.microsoft.com/office/word/2010/wordml" xmlns:w15="http://schemas.microsoft.com/office/word/2012/wordml" xmlns:w16cex="http://schemas.microsoft.com/office/word/2018/wordml/cex" xmlns:w16cid="http://schemas.microsoft.com/office/word/2016/wordml/cid" xmlns:w16="http://schemas.microsoft.com/office/word/2018/wordml" xmlns:w16se="http://schemas.microsoft.com/office/word/2015/wordml/symex" xmlns:wpg="http://schemas.microsoft.com/office/word/2010/wordprocessingGroup" xmlns:wpi="http://schemas.microsoft.com/office/word/2010/wordprocessingInk" xmlns:wne="http://schemas.microsoft.com/office/word/2006/wordml" xmlns:wps="http://schemas.microsoft.com/office/word/2010/wordprocessingShape" mc:Ignorable="w14 w15 w16se w16cid w16 w16cex wp14">
-  <w:comment w:id="1" w:author="Yo" w:date="2020-11-10T20:34:00Z" w:initials="Y">
+  <w:comment w:id="2" w:author="Yo" w:date="2020-11-10T20:34:00Z" w:initials="Y">
     <w:p>
       <w:pPr>
         <w:pStyle w:val="Textocomentario"/>
@@ -3958,19 +3852,11 @@
         <w:annotationRef/>
       </w:r>
       <w:r>
-        <w:t xml:space="preserve">Básicamente hay que diseñar una arquitectura que interactúe con la capa de lógica del framework para que los agentes interactúen entre </w:t>
-      </w:r>
-      <w:proofErr w:type="spellStart"/>
-      <w:r>
-        <w:t>si</w:t>
-      </w:r>
-      <w:proofErr w:type="spellEnd"/>
-      <w:r>
-        <w:t>. Y Esta arquitectura va a interactuar con la capa controlador de la arquitectura Modelo-vista-controlador con la que viene MASON</w:t>
+        <w:t>Básicamente hay que diseñar una arquitectura que interactúe con la capa de lógica del framework para que los agentes interactúen entre si. Y Esta arquitectura va a interactuar con la capa controlador de la arquitectura Modelo-vista-controlador con la que viene MASON</w:t>
       </w:r>
     </w:p>
   </w:comment>
-  <w:comment w:id="0" w:author="Yo" w:date="2020-11-10T20:39:00Z" w:initials="Y">
+  <w:comment w:id="1" w:author="Yo" w:date="2020-11-10T20:39:00Z" w:initials="Y">
     <w:p>
       <w:pPr>
         <w:pStyle w:val="Textocomentario"/>
@@ -3982,57 +3868,11 @@
         <w:annotationRef/>
       </w:r>
       <w:r>
-        <w:t>Ya esto esta echo</w:t>
-      </w:r>
-      <w:r>
-        <w:t xml:space="preserve">, al menos una </w:t>
-      </w:r>
-      <w:proofErr w:type="spellStart"/>
-      <w:r>
-        <w:t>version</w:t>
-      </w:r>
-      <w:proofErr w:type="spellEnd"/>
-      <w:r>
-        <w:t xml:space="preserve"> inicial, todavía la estoy retocando </w:t>
-      </w:r>
-      <w:proofErr w:type="spellStart"/>
-      <w:r>
-        <w:t>xq</w:t>
-      </w:r>
-      <w:proofErr w:type="spellEnd"/>
-      <w:r>
-        <w:t xml:space="preserve"> esta enredado, los otros días publique una duda sobre como hacerlo y nadie ha hecho nada parecido, </w:t>
-      </w:r>
-      <w:proofErr w:type="spellStart"/>
-      <w:r>
-        <w:t>xq</w:t>
-      </w:r>
-      <w:proofErr w:type="spellEnd"/>
-      <w:r>
-        <w:t xml:space="preserve"> nadie trabaja con tantos agentes como nosotros, </w:t>
-      </w:r>
-      <w:proofErr w:type="spellStart"/>
-      <w:r>
-        <w:t>asi</w:t>
-      </w:r>
-      <w:proofErr w:type="spellEnd"/>
-      <w:r>
-        <w:t xml:space="preserve"> que estoy leyendo muchos libros de ingeniería de </w:t>
-      </w:r>
-      <w:proofErr w:type="spellStart"/>
-      <w:r>
-        <w:t>softweare</w:t>
-      </w:r>
-      <w:proofErr w:type="spellEnd"/>
-      <w:r>
-        <w:t xml:space="preserve"> para </w:t>
-      </w:r>
-      <w:r>
-        <w:t>hacer algo que sirva y no una caquita</w:t>
+        <w:t>Ya esto esta echo, al menos una version inicial, todavía la estoy retocando xq esta enredado, los otros días publique una duda sobre como hacerlo y nadie ha hecho nada parecido, xq nadie trabaja con tantos agentes como nosotros, asi que estoy leyendo muchos libros de ingeniería de softweare para hacer algo que sirva y no una caquita</w:t>
       </w:r>
     </w:p>
   </w:comment>
-  <w:comment w:id="2" w:author="Yo" w:date="2020-11-10T20:37:00Z" w:initials="Y">
+  <w:comment w:id="3" w:author="Yo" w:date="2020-11-10T20:37:00Z" w:initials="Y">
     <w:p>
       <w:pPr>
         <w:pStyle w:val="Textocomentario"/>
@@ -4044,24 +3884,7 @@
         <w:annotationRef/>
       </w:r>
       <w:r>
-        <w:t>Básicamente</w:t>
-      </w:r>
-      <w:r>
-        <w:t xml:space="preserve"> lo </w:t>
-      </w:r>
-      <w:r>
-        <w:t>mismo,</w:t>
-      </w:r>
-      <w:r>
-        <w:t xml:space="preserve"> pero para la parte visual, </w:t>
-      </w:r>
-      <w:proofErr w:type="spellStart"/>
-      <w:r>
-        <w:t>xq</w:t>
-      </w:r>
-      <w:proofErr w:type="spellEnd"/>
-      <w:r>
-        <w:t xml:space="preserve"> MASON tiene MUY separada estas capas y hay que hacerlo básicamente 2veces</w:t>
+        <w:t>Básicamente lo mismo, pero para la parte visual, xq MASON tiene MUY separada estas capas y hay que hacerlo básicamente 2veces</w:t>
       </w:r>
     </w:p>
   </w:comment>
@@ -4077,31 +3900,7 @@
         <w:annotationRef/>
       </w:r>
       <w:r>
-        <w:t>Esto es lo que nos va a permitir elegir el mapa que se va a usar</w:t>
-      </w:r>
-      <w:r>
-        <w:t>,</w:t>
-      </w:r>
-      <w:r>
-        <w:t xml:space="preserve"> que ahora mismo está echo a código, además de poder seleccionar un fichero para si se quiere escoger la posición inicial de las patrullas por MCLP-Tools o las estaciones de bombero</w:t>
-      </w:r>
-      <w:r>
-        <w:t xml:space="preserve"> </w:t>
-      </w:r>
-      <w:r>
-        <w:t>(</w:t>
-      </w:r>
-      <w:r>
-        <w:t xml:space="preserve">que ahora mismo </w:t>
-      </w:r>
-      <w:r>
-        <w:t xml:space="preserve">no </w:t>
-      </w:r>
-      <w:r>
-        <w:t>está</w:t>
-      </w:r>
-      <w:r>
-        <w:t xml:space="preserve"> echo)</w:t>
+        <w:t>Esto es lo que nos va a permitir elegir el mapa que se va a usar, que ahora mismo está echo a código, además de poder seleccionar un fichero para si se quiere escoger la posición inicial de las patrullas por MCLP-Tools o las estaciones de bombero (que ahora mismo no está echo)</w:t>
       </w:r>
     </w:p>
   </w:comment>
@@ -4117,27 +3916,7 @@
         <w:annotationRef/>
       </w:r>
       <w:r>
-        <w:t xml:space="preserve">Aquí es donde va todos los </w:t>
-      </w:r>
-      <w:r>
-        <w:t>cambios visuales</w:t>
-      </w:r>
-      <w:r>
-        <w:t xml:space="preserve"> que le queremos hacer, poner icon</w:t>
-      </w:r>
-      <w:r>
-        <w:t>i</w:t>
-      </w:r>
-      <w:r>
-        <w:t xml:space="preserve">tos chulos y esas cosas, esto va de la mano con la parte de la arquitectura visual de los </w:t>
-      </w:r>
-      <w:proofErr w:type="spellStart"/>
-      <w:r>
-        <w:t>modulos</w:t>
-      </w:r>
-      <w:proofErr w:type="spellEnd"/>
-      <w:r>
-        <w:t>, ya que cada modulo es quien define la visualización que va a tener</w:t>
+        <w:t>Aquí es donde va todos los cambios visuales que le queremos hacer, poner iconitos chulos y esas cosas, esto va de la mano con la parte de la arquitectura visual de los modulos, ya que cada modulo es quien define la visualización que va a tener</w:t>
       </w:r>
     </w:p>
   </w:comment>
@@ -4153,28 +3932,7 @@
         <w:annotationRef/>
       </w:r>
       <w:r>
-        <w:t xml:space="preserve">Este es el modelo tal y como </w:t>
-      </w:r>
-      <w:r>
-        <w:t>está</w:t>
-      </w:r>
-      <w:r>
-        <w:t xml:space="preserve"> ahora, no le voy a agregar mas nada para que me de tiempo a hacer todo lo demás y dejar el sistema bien echo para cuando </w:t>
-      </w:r>
-      <w:r>
-        <w:t>empecemos</w:t>
-      </w:r>
-      <w:r>
-        <w:t xml:space="preserve"> la tesis poder agregarle mas cosas, todos los agentes que queramos y los comportamientos y demás. Claro, lo </w:t>
-      </w:r>
-      <w:r>
-        <w:t>que,</w:t>
-      </w:r>
-      <w:r>
-        <w:t xml:space="preserve"> si hay que retocarlo y hacerlo bien, porque hora mismo esta al berro</w:t>
-      </w:r>
-      <w:r>
-        <w:t>.</w:t>
+        <w:t>Este es el modelo tal y como está ahora, no le voy a agregar mas nada para que me de tiempo a hacer todo lo demás y dejar el sistema bien echo para cuando empecemos la tesis poder agregarle mas cosas, todos los agentes que queramos y los comportamientos y demás. Claro, lo que, si hay que retocarlo y hacerlo bien, porque hora mismo esta al berro.</w:t>
       </w:r>
     </w:p>
     <w:p>
@@ -4182,27 +3940,7 @@
         <w:pStyle w:val="Textocomentario"/>
       </w:pPr>
       <w:r>
-        <w:t xml:space="preserve">Aquí en realidad quiero agregarle al menos bomberos muy básicos para probar lo de cargar las </w:t>
-      </w:r>
-      <w:r>
-        <w:t>ubicaciones</w:t>
-      </w:r>
-      <w:r>
-        <w:t xml:space="preserve"> por ficheros y eso</w:t>
-      </w:r>
-      <w:r>
-        <w:t>, y que 2 tipos de agentes atiendan la misma emergencia</w:t>
-      </w:r>
-      <w:r>
-        <w:t xml:space="preserve">, pero no lo pongo especifico </w:t>
-      </w:r>
-      <w:proofErr w:type="spellStart"/>
-      <w:r>
-        <w:t>asi</w:t>
-      </w:r>
-      <w:proofErr w:type="spellEnd"/>
-      <w:r>
-        <w:t xml:space="preserve"> no me vaya a quedar corto de tiempo y después me falte algo por hacer</w:t>
+        <w:t>Aquí en realidad quiero agregarle al menos bomberos muy básicos para probar lo de cargar las ubicaciones por ficheros y eso, y que 2 tipos de agentes atiendan la misma emergencia, pero no lo pongo especifico asi no me vaya a quedar corto de tiempo y después me falte algo por hacer</w:t>
       </w:r>
     </w:p>
   </w:comment>
@@ -4218,23 +3956,7 @@
         <w:annotationRef/>
       </w:r>
       <w:r>
-        <w:t xml:space="preserve">Necesito que me digas aquí, que tiene que tener el informe, </w:t>
-      </w:r>
-      <w:proofErr w:type="spellStart"/>
-      <w:r>
-        <w:t>xq</w:t>
-      </w:r>
-      <w:proofErr w:type="spellEnd"/>
-      <w:r>
-        <w:t xml:space="preserve"> el que yo entregue en 3ro, era el mismo de </w:t>
-      </w:r>
-      <w:proofErr w:type="spellStart"/>
-      <w:r>
-        <w:t>margaret</w:t>
-      </w:r>
-      <w:proofErr w:type="spellEnd"/>
-      <w:r>
-        <w:t xml:space="preserve"> de 4to, que hago cojo ese y le agrego lo que te falta, o se lo agrego ya directo a la tesis</w:t>
+        <w:t>Necesito que me digas aquí, que tiene que tener el informe, xq el que yo entregue en 3ro, era el mismo de margaret de 4to, que hago cojo ese y le agrego lo que te falta, o se lo agrego ya directo a la tesis</w:t>
       </w:r>
     </w:p>
   </w:comment>
@@ -4250,23 +3972,7 @@
         <w:annotationRef/>
       </w:r>
       <w:r>
-        <w:t xml:space="preserve">Aquí estaba el </w:t>
-      </w:r>
-      <w:proofErr w:type="spellStart"/>
-      <w:r>
-        <w:t>dia</w:t>
-      </w:r>
-      <w:proofErr w:type="spellEnd"/>
-      <w:r>
-        <w:t xml:space="preserve"> 13, no tiene sentido </w:t>
-      </w:r>
-      <w:proofErr w:type="spellStart"/>
-      <w:r>
-        <w:t>xq</w:t>
-      </w:r>
-      <w:proofErr w:type="spellEnd"/>
-      <w:r>
-        <w:t xml:space="preserve"> tiene que estar en el rango [15,21], le puse 18 que es aproximadamente el del medio</w:t>
+        <w:t>Aquí estaba el dia 13, no tiene sentido xq tiene que estar en el rango [15,21], le puse 18 que es aproximadamente el del medio</w:t>
       </w:r>
     </w:p>
   </w:comment>
@@ -5425,7 +5131,7 @@
     <w:lsdException w:name="Table Web 2" w:semiHidden="1" w:unhideWhenUsed="1"/>
     <w:lsdException w:name="Table Web 3" w:semiHidden="1" w:unhideWhenUsed="1"/>
     <w:lsdException w:name="Balloon Text" w:semiHidden="1" w:unhideWhenUsed="1"/>
-    <w:lsdException w:name="Table Grid" w:semiHidden="1" w:uiPriority="39" w:unhideWhenUsed="1"/>
+    <w:lsdException w:name="Table Grid" w:uiPriority="39"/>
     <w:lsdException w:name="Table Theme" w:semiHidden="1" w:unhideWhenUsed="1"/>
     <w:lsdException w:name="Placeholder Text" w:semiHidden="1"/>
     <w:lsdException w:name="No Spacing" w:uiPriority="1" w:qFormat="1"/>

</xml_diff>

<commit_message>
ANEXO A Practicas: Completada tarea 6
</commit_message>
<xml_diff>
--- a/ANEXO A Practicas.docx
+++ b/ANEXO A Practicas.docx
@@ -55,15 +55,41 @@
         <w:tblLook w:val="04A0" w:firstRow="1" w:lastRow="0" w:firstColumn="1" w:lastColumn="0" w:noHBand="0" w:noVBand="1"/>
       </w:tblPr>
       <w:tblGrid>
-        <w:gridCol w:w="1188"/>
-        <w:gridCol w:w="5849"/>
+        <w:gridCol w:w="400"/>
+        <w:gridCol w:w="1821"/>
+        <w:gridCol w:w="4816"/>
         <w:gridCol w:w="1756"/>
         <w:gridCol w:w="1851"/>
       </w:tblGrid>
       <w:tr>
         <w:tc>
           <w:tcPr>
-            <w:tcW w:w="1101" w:type="dxa"/>
+            <w:tcW w:w="250" w:type="dxa"/>
+          </w:tcPr>
+          <w:p>
+            <w:pPr>
+              <w:ind w:right="6"/>
+              <w:rPr>
+                <w:b/>
+                <w:bCs/>
+                <w:sz w:val="22"/>
+                <w:szCs w:val="22"/>
+              </w:rPr>
+            </w:pPr>
+            <w:r>
+              <w:rPr>
+                <w:b/>
+                <w:bCs/>
+                <w:sz w:val="22"/>
+                <w:szCs w:val="22"/>
+              </w:rPr>
+              <w:t>#</w:t>
+            </w:r>
+          </w:p>
+        </w:tc>
+        <w:tc>
+          <w:tcPr>
+            <w:tcW w:w="1854" w:type="dxa"/>
           </w:tcPr>
           <w:p>
             <w:pPr>
@@ -88,7 +114,7 @@
         </w:tc>
         <w:tc>
           <w:tcPr>
-            <w:tcW w:w="5936" w:type="dxa"/>
+            <w:tcW w:w="4933" w:type="dxa"/>
           </w:tcPr>
           <w:p>
             <w:pPr>
@@ -166,7 +192,7 @@
       <w:tr>
         <w:tc>
           <w:tcPr>
-            <w:tcW w:w="1101" w:type="dxa"/>
+            <w:tcW w:w="250" w:type="dxa"/>
           </w:tcPr>
           <w:p>
             <w:pPr>
@@ -184,13 +210,37 @@
                 <w:sz w:val="16"/>
                 <w:szCs w:val="16"/>
               </w:rPr>
+              <w:t>1</w:t>
+            </w:r>
+          </w:p>
+        </w:tc>
+        <w:tc>
+          <w:tcPr>
+            <w:tcW w:w="1854" w:type="dxa"/>
+          </w:tcPr>
+          <w:p>
+            <w:pPr>
+              <w:ind w:right="6"/>
+              <w:jc w:val="center"/>
+              <w:rPr>
+                <w:bCs/>
+                <w:sz w:val="16"/>
+                <w:szCs w:val="16"/>
+              </w:rPr>
+            </w:pPr>
+            <w:r>
+              <w:rPr>
+                <w:bCs/>
+                <w:sz w:val="16"/>
+                <w:szCs w:val="16"/>
+              </w:rPr>
               <w:t>COMPLETO</w:t>
             </w:r>
           </w:p>
         </w:tc>
         <w:tc>
           <w:tcPr>
-            <w:tcW w:w="5936" w:type="dxa"/>
+            <w:tcW w:w="4933" w:type="dxa"/>
           </w:tcPr>
           <w:p>
             <w:pPr>
@@ -250,7 +300,7 @@
       <w:tr>
         <w:tc>
           <w:tcPr>
-            <w:tcW w:w="1101" w:type="dxa"/>
+            <w:tcW w:w="250" w:type="dxa"/>
           </w:tcPr>
           <w:p>
             <w:pPr>
@@ -267,13 +317,36 @@
                 <w:sz w:val="16"/>
                 <w:szCs w:val="16"/>
               </w:rPr>
+              <w:t>2</w:t>
+            </w:r>
+          </w:p>
+        </w:tc>
+        <w:tc>
+          <w:tcPr>
+            <w:tcW w:w="1854" w:type="dxa"/>
+          </w:tcPr>
+          <w:p>
+            <w:pPr>
+              <w:ind w:right="6"/>
+              <w:rPr>
+                <w:bCs/>
+                <w:sz w:val="16"/>
+                <w:szCs w:val="16"/>
+              </w:rPr>
+            </w:pPr>
+            <w:r>
+              <w:rPr>
+                <w:bCs/>
+                <w:sz w:val="16"/>
+                <w:szCs w:val="16"/>
+              </w:rPr>
               <w:t>COMPLETO</w:t>
             </w:r>
           </w:p>
         </w:tc>
         <w:tc>
           <w:tcPr>
-            <w:tcW w:w="5936" w:type="dxa"/>
+            <w:tcW w:w="4933" w:type="dxa"/>
           </w:tcPr>
           <w:p>
             <w:pPr>
@@ -333,7 +406,7 @@
       <w:tr>
         <w:tc>
           <w:tcPr>
-            <w:tcW w:w="1101" w:type="dxa"/>
+            <w:tcW w:w="250" w:type="dxa"/>
           </w:tcPr>
           <w:p>
             <w:pPr>
@@ -350,13 +423,36 @@
                 <w:sz w:val="16"/>
                 <w:szCs w:val="16"/>
               </w:rPr>
+              <w:t>3</w:t>
+            </w:r>
+          </w:p>
+        </w:tc>
+        <w:tc>
+          <w:tcPr>
+            <w:tcW w:w="1854" w:type="dxa"/>
+          </w:tcPr>
+          <w:p>
+            <w:pPr>
+              <w:ind w:right="6"/>
+              <w:rPr>
+                <w:bCs/>
+                <w:sz w:val="16"/>
+                <w:szCs w:val="16"/>
+              </w:rPr>
+            </w:pPr>
+            <w:r>
+              <w:rPr>
+                <w:bCs/>
+                <w:sz w:val="16"/>
+                <w:szCs w:val="16"/>
+              </w:rPr>
               <w:t>COMPLETO</w:t>
             </w:r>
           </w:p>
         </w:tc>
         <w:tc>
           <w:tcPr>
-            <w:tcW w:w="5936" w:type="dxa"/>
+            <w:tcW w:w="4933" w:type="dxa"/>
           </w:tcPr>
           <w:p>
             <w:pPr>
@@ -416,7 +512,7 @@
       <w:tr>
         <w:tc>
           <w:tcPr>
-            <w:tcW w:w="1101" w:type="dxa"/>
+            <w:tcW w:w="250" w:type="dxa"/>
           </w:tcPr>
           <w:p>
             <w:pPr>
@@ -433,13 +529,36 @@
                 <w:sz w:val="16"/>
                 <w:szCs w:val="16"/>
               </w:rPr>
+              <w:t>4</w:t>
+            </w:r>
+          </w:p>
+        </w:tc>
+        <w:tc>
+          <w:tcPr>
+            <w:tcW w:w="1854" w:type="dxa"/>
+          </w:tcPr>
+          <w:p>
+            <w:pPr>
+              <w:ind w:right="6"/>
+              <w:rPr>
+                <w:bCs/>
+                <w:sz w:val="16"/>
+                <w:szCs w:val="16"/>
+              </w:rPr>
+            </w:pPr>
+            <w:r>
+              <w:rPr>
+                <w:bCs/>
+                <w:sz w:val="16"/>
+                <w:szCs w:val="16"/>
+              </w:rPr>
               <w:t>COMPLETO</w:t>
             </w:r>
           </w:p>
         </w:tc>
         <w:tc>
           <w:tcPr>
-            <w:tcW w:w="5936" w:type="dxa"/>
+            <w:tcW w:w="4933" w:type="dxa"/>
           </w:tcPr>
           <w:p>
             <w:pPr>
@@ -490,10 +609,11 @@
       <w:tr>
         <w:tc>
           <w:tcPr>
-            <w:tcW w:w="1101" w:type="dxa"/>
-          </w:tcPr>
-          <w:p>
-            <w:pPr>
+            <w:tcW w:w="250" w:type="dxa"/>
+          </w:tcPr>
+          <w:p>
+            <w:pPr>
+              <w:jc w:val="center"/>
               <w:rPr>
                 <w:bCs/>
                 <w:sz w:val="16"/>
@@ -506,13 +626,35 @@
                 <w:sz w:val="16"/>
                 <w:szCs w:val="16"/>
               </w:rPr>
+              <w:t>5</w:t>
+            </w:r>
+          </w:p>
+        </w:tc>
+        <w:tc>
+          <w:tcPr>
+            <w:tcW w:w="1854" w:type="dxa"/>
+          </w:tcPr>
+          <w:p>
+            <w:pPr>
+              <w:rPr>
+                <w:bCs/>
+                <w:sz w:val="16"/>
+                <w:szCs w:val="16"/>
+              </w:rPr>
+            </w:pPr>
+            <w:r>
+              <w:rPr>
+                <w:bCs/>
+                <w:sz w:val="16"/>
+                <w:szCs w:val="16"/>
+              </w:rPr>
               <w:t>COMPLETO</w:t>
             </w:r>
           </w:p>
         </w:tc>
         <w:tc>
           <w:tcPr>
-            <w:tcW w:w="5936" w:type="dxa"/>
+            <w:tcW w:w="4933" w:type="dxa"/>
             <w:vAlign w:val="center"/>
           </w:tcPr>
           <w:p>
@@ -572,7 +714,7 @@
       <w:tr>
         <w:tc>
           <w:tcPr>
-            <w:tcW w:w="1101" w:type="dxa"/>
+            <w:tcW w:w="250" w:type="dxa"/>
           </w:tcPr>
           <w:p>
             <w:pPr>
@@ -588,15 +730,35 @@
                 <w:sz w:val="16"/>
                 <w:szCs w:val="16"/>
               </w:rPr>
-              <w:t>EN PROGRESO</w:t>
-            </w:r>
-            <w:bookmarkStart w:id="0" w:name="_GoBack"/>
-            <w:bookmarkEnd w:id="0"/>
-          </w:p>
-        </w:tc>
-        <w:tc>
-          <w:tcPr>
-            <w:tcW w:w="5936" w:type="dxa"/>
+              <w:t>6</w:t>
+            </w:r>
+          </w:p>
+        </w:tc>
+        <w:tc>
+          <w:tcPr>
+            <w:tcW w:w="1854" w:type="dxa"/>
+          </w:tcPr>
+          <w:p>
+            <w:pPr>
+              <w:rPr>
+                <w:bCs/>
+                <w:sz w:val="16"/>
+                <w:szCs w:val="16"/>
+              </w:rPr>
+            </w:pPr>
+            <w:r>
+              <w:rPr>
+                <w:bCs/>
+                <w:sz w:val="16"/>
+                <w:szCs w:val="16"/>
+              </w:rPr>
+              <w:t>COMPLETO</w:t>
+            </w:r>
+          </w:p>
+        </w:tc>
+        <w:tc>
+          <w:tcPr>
+            <w:tcW w:w="4933" w:type="dxa"/>
             <w:vAlign w:val="center"/>
           </w:tcPr>
           <w:p>
@@ -635,7 +797,7 @@
                 <w:lang w:val="es-CU"/>
               </w:rPr>
             </w:pPr>
-            <w:commentRangeStart w:id="1"/>
+            <w:commentRangeStart w:id="0"/>
             <w:r>
               <w:rPr>
                 <w:rFonts w:ascii="Arial" w:hAnsi="Arial" w:cs="Arial"/>
@@ -672,7 +834,7 @@
               </w:rPr>
               <w:t>Arquitectura modular para la interacción con la capa lógica del framework (</w:t>
             </w:r>
-            <w:commentRangeStart w:id="2"/>
+            <w:commentRangeStart w:id="1"/>
             <w:r>
               <w:rPr>
                 <w:rFonts w:ascii="Arial" w:hAnsi="Arial" w:cs="Arial"/>
@@ -683,7 +845,7 @@
               </w:rPr>
               <w:t>controlador, según MVC</w:t>
             </w:r>
-            <w:commentRangeEnd w:id="2"/>
+            <w:commentRangeEnd w:id="1"/>
             <w:r>
               <w:rPr>
                 <w:rStyle w:val="Refdecomentario"/>
@@ -692,7 +854,7 @@
                 <w:szCs w:val="24"/>
                 <w:lang w:val="es-ES" w:eastAsia="es-ES"/>
               </w:rPr>
-              <w:commentReference w:id="2"/>
+              <w:commentReference w:id="1"/>
             </w:r>
             <w:r>
               <w:rPr>
@@ -704,7 +866,7 @@
               </w:rPr>
               <w:t>): Soporte agregar diferentes módulos de agentes interactuando entre sí.</w:t>
             </w:r>
-            <w:commentRangeEnd w:id="1"/>
+            <w:commentRangeEnd w:id="0"/>
             <w:r>
               <w:rPr>
                 <w:rStyle w:val="Refdecomentario"/>
@@ -713,7 +875,7 @@
                 <w:szCs w:val="24"/>
                 <w:lang w:val="es-ES" w:eastAsia="es-ES"/>
               </w:rPr>
-              <w:commentReference w:id="1"/>
+              <w:commentReference w:id="0"/>
             </w:r>
           </w:p>
           <w:p>
@@ -731,7 +893,7 @@
                 <w:lang w:val="es-CU"/>
               </w:rPr>
             </w:pPr>
-            <w:commentRangeStart w:id="3"/>
+            <w:commentRangeStart w:id="2"/>
             <w:r>
               <w:rPr>
                 <w:rFonts w:ascii="Arial" w:hAnsi="Arial" w:cs="Arial"/>
@@ -742,7 +904,7 @@
               </w:rPr>
               <w:t xml:space="preserve">Arquitectura modular para la interactuar con la capa visual del framework (visa, según MVC): Permita visualizar múltiples agentes interactuando entre </w:t>
             </w:r>
-            <w:commentRangeEnd w:id="3"/>
+            <w:commentRangeEnd w:id="2"/>
             <w:r>
               <w:rPr>
                 <w:rFonts w:ascii="Arial" w:hAnsi="Arial" w:cs="Arial"/>
@@ -761,7 +923,7 @@
                 <w:szCs w:val="24"/>
                 <w:lang w:val="es-ES" w:eastAsia="es-ES"/>
               </w:rPr>
-              <w:commentReference w:id="3"/>
+              <w:commentReference w:id="2"/>
             </w:r>
             <w:r>
               <w:rPr>
@@ -818,7 +980,7 @@
       <w:tr>
         <w:tc>
           <w:tcPr>
-            <w:tcW w:w="1101" w:type="dxa"/>
+            <w:tcW w:w="250" w:type="dxa"/>
           </w:tcPr>
           <w:p>
             <w:pPr>
@@ -828,11 +990,41 @@
                 <w:szCs w:val="16"/>
               </w:rPr>
             </w:pPr>
-          </w:p>
-        </w:tc>
-        <w:tc>
-          <w:tcPr>
-            <w:tcW w:w="5936" w:type="dxa"/>
+            <w:r>
+              <w:rPr>
+                <w:bCs/>
+                <w:sz w:val="16"/>
+                <w:szCs w:val="16"/>
+              </w:rPr>
+              <w:t>7</w:t>
+            </w:r>
+          </w:p>
+        </w:tc>
+        <w:tc>
+          <w:tcPr>
+            <w:tcW w:w="1854" w:type="dxa"/>
+          </w:tcPr>
+          <w:p>
+            <w:pPr>
+              <w:rPr>
+                <w:bCs/>
+                <w:sz w:val="16"/>
+                <w:szCs w:val="16"/>
+              </w:rPr>
+            </w:pPr>
+            <w:r>
+              <w:rPr>
+                <w:bCs/>
+                <w:sz w:val="16"/>
+                <w:szCs w:val="16"/>
+              </w:rPr>
+              <w:t>EN PROGRESO</w:t>
+            </w:r>
+          </w:p>
+        </w:tc>
+        <w:tc>
+          <w:tcPr>
+            <w:tcW w:w="4933" w:type="dxa"/>
             <w:vAlign w:val="center"/>
           </w:tcPr>
           <w:p>
@@ -841,21 +1033,28 @@
                 <w:bCs/>
               </w:rPr>
             </w:pPr>
-            <w:commentRangeStart w:id="4"/>
-            <w:r>
-              <w:rPr>
-                <w:bCs/>
-              </w:rPr>
-              <w:t>Diseñar un estándar para configuración y trabajo con ficheros externos que brinde personalización al sistema, como elegir el tipo de mapa y posiciones iniciales de los agentes.</w:t>
-            </w:r>
-            <w:commentRangeEnd w:id="4"/>
+            <w:commentRangeStart w:id="3"/>
+            <w:r>
+              <w:rPr>
+                <w:bCs/>
+              </w:rPr>
+              <w:t xml:space="preserve">Diseñar un estándar para configuración y trabajo con ficheros externos que brinde </w:t>
+            </w:r>
+            <w:r>
+              <w:rPr>
+                <w:bCs/>
+              </w:rPr>
+              <w:lastRenderedPageBreak/>
+              <w:t>personalización al sistema, como elegir el tipo de mapa y posiciones iniciales de los agentes.</w:t>
+            </w:r>
+            <w:commentRangeEnd w:id="3"/>
             <w:r>
               <w:rPr>
                 <w:rStyle w:val="Refdecomentario"/>
                 <w:sz w:val="24"/>
                 <w:szCs w:val="24"/>
               </w:rPr>
-              <w:commentReference w:id="4"/>
+              <w:commentReference w:id="3"/>
             </w:r>
           </w:p>
         </w:tc>
@@ -875,6 +1074,7 @@
               <w:rPr>
                 <w:bCs/>
               </w:rPr>
+              <w:lastRenderedPageBreak/>
               <w:t>AR/DS</w:t>
             </w:r>
           </w:p>
@@ -902,7 +1102,7 @@
       <w:tr>
         <w:tc>
           <w:tcPr>
-            <w:tcW w:w="1101" w:type="dxa"/>
+            <w:tcW w:w="250" w:type="dxa"/>
           </w:tcPr>
           <w:p>
             <w:pPr>
@@ -912,11 +1112,33 @@
                 <w:szCs w:val="16"/>
               </w:rPr>
             </w:pPr>
-          </w:p>
-        </w:tc>
-        <w:tc>
-          <w:tcPr>
-            <w:tcW w:w="5936" w:type="dxa"/>
+            <w:r>
+              <w:rPr>
+                <w:bCs/>
+                <w:sz w:val="16"/>
+                <w:szCs w:val="16"/>
+              </w:rPr>
+              <w:t>8</w:t>
+            </w:r>
+          </w:p>
+        </w:tc>
+        <w:tc>
+          <w:tcPr>
+            <w:tcW w:w="1854" w:type="dxa"/>
+          </w:tcPr>
+          <w:p>
+            <w:pPr>
+              <w:rPr>
+                <w:bCs/>
+                <w:sz w:val="16"/>
+                <w:szCs w:val="16"/>
+              </w:rPr>
+            </w:pPr>
+          </w:p>
+        </w:tc>
+        <w:tc>
+          <w:tcPr>
+            <w:tcW w:w="4933" w:type="dxa"/>
             <w:vAlign w:val="center"/>
           </w:tcPr>
           <w:p>
@@ -925,21 +1147,21 @@
                 <w:bCs/>
               </w:rPr>
             </w:pPr>
-            <w:commentRangeStart w:id="5"/>
-            <w:r>
-              <w:rPr>
-                <w:bCs/>
-              </w:rPr>
-              <w:t>Reestructuración visual del sistema, que permita una mejor experiencia de usuario y facilidad para su trabajo, así como mejor entendimiento de lo que esta pasando en cada momento</w:t>
-            </w:r>
-            <w:commentRangeEnd w:id="5"/>
+            <w:commentRangeStart w:id="4"/>
+            <w:r>
+              <w:rPr>
+                <w:bCs/>
+              </w:rPr>
+              <w:t>Reestructuración visual del sistema, que permita una mejor experiencia de usuario y facilidad para su trabajo, así como mejor entendimiento de lo que está pasando en cada momento</w:t>
+            </w:r>
+            <w:commentRangeEnd w:id="4"/>
             <w:r>
               <w:rPr>
                 <w:rStyle w:val="Refdecomentario"/>
                 <w:sz w:val="24"/>
                 <w:szCs w:val="24"/>
               </w:rPr>
-              <w:commentReference w:id="5"/>
+              <w:commentReference w:id="4"/>
             </w:r>
           </w:p>
         </w:tc>
@@ -986,7 +1208,7 @@
       <w:tr>
         <w:tc>
           <w:tcPr>
-            <w:tcW w:w="1101" w:type="dxa"/>
+            <w:tcW w:w="250" w:type="dxa"/>
           </w:tcPr>
           <w:p>
             <w:pPr>
@@ -996,11 +1218,33 @@
                 <w:lang w:val="es-CU"/>
               </w:rPr>
             </w:pPr>
-          </w:p>
-        </w:tc>
-        <w:tc>
-          <w:tcPr>
-            <w:tcW w:w="5936" w:type="dxa"/>
+            <w:r>
+              <w:rPr>
+                <w:sz w:val="16"/>
+                <w:szCs w:val="16"/>
+                <w:lang w:val="es-CU"/>
+              </w:rPr>
+              <w:t>9</w:t>
+            </w:r>
+          </w:p>
+        </w:tc>
+        <w:tc>
+          <w:tcPr>
+            <w:tcW w:w="1854" w:type="dxa"/>
+          </w:tcPr>
+          <w:p>
+            <w:pPr>
+              <w:rPr>
+                <w:sz w:val="16"/>
+                <w:szCs w:val="16"/>
+                <w:lang w:val="es-CU"/>
+              </w:rPr>
+            </w:pPr>
+          </w:p>
+        </w:tc>
+        <w:tc>
+          <w:tcPr>
+            <w:tcW w:w="4933" w:type="dxa"/>
             <w:vAlign w:val="center"/>
           </w:tcPr>
           <w:p>
@@ -1009,21 +1253,21 @@
                 <w:lang w:val="es-CU"/>
               </w:rPr>
             </w:pPr>
-            <w:commentRangeStart w:id="6"/>
+            <w:commentRangeStart w:id="5"/>
             <w:r>
               <w:rPr>
                 <w:lang w:val="es-CU"/>
               </w:rPr>
               <w:t>Propuesta de modelo matemático de simulación donde se tome en cuenta:</w:t>
             </w:r>
-            <w:commentRangeEnd w:id="6"/>
+            <w:commentRangeEnd w:id="5"/>
             <w:r>
               <w:rPr>
                 <w:rStyle w:val="Refdecomentario"/>
                 <w:sz w:val="24"/>
                 <w:szCs w:val="24"/>
               </w:rPr>
-              <w:commentReference w:id="6"/>
+              <w:commentReference w:id="5"/>
             </w:r>
           </w:p>
           <w:p>
@@ -1075,7 +1319,6 @@
                 <w:szCs w:val="24"/>
                 <w:lang w:val="es-CU"/>
               </w:rPr>
-              <w:lastRenderedPageBreak/>
               <w:t>Ubicación Inicial de estaciones de servicio (dígase a apartir del MCLPTools, o por configuración de usuario)</w:t>
             </w:r>
           </w:p>
@@ -1174,7 +1417,6 @@
               <w:rPr>
                 <w:bCs/>
               </w:rPr>
-              <w:lastRenderedPageBreak/>
               <w:t>AR/PG/AS/DS</w:t>
             </w:r>
           </w:p>
@@ -1202,7 +1444,7 @@
       <w:tr>
         <w:tc>
           <w:tcPr>
-            <w:tcW w:w="1101" w:type="dxa"/>
+            <w:tcW w:w="250" w:type="dxa"/>
           </w:tcPr>
           <w:p>
             <w:pPr>
@@ -1213,34 +1455,57 @@
                 <w:szCs w:val="16"/>
               </w:rPr>
             </w:pPr>
-          </w:p>
-        </w:tc>
-        <w:tc>
-          <w:tcPr>
-            <w:tcW w:w="5936" w:type="dxa"/>
-          </w:tcPr>
-          <w:p>
-            <w:pPr>
-              <w:ind w:right="6"/>
-              <w:rPr>
-                <w:bCs/>
-              </w:rPr>
-            </w:pPr>
-            <w:commentRangeStart w:id="7"/>
+            <w:r>
+              <w:rPr>
+                <w:bCs/>
+                <w:sz w:val="16"/>
+                <w:szCs w:val="16"/>
+              </w:rPr>
+              <w:t>10</w:t>
+            </w:r>
+          </w:p>
+        </w:tc>
+        <w:tc>
+          <w:tcPr>
+            <w:tcW w:w="1854" w:type="dxa"/>
+          </w:tcPr>
+          <w:p>
+            <w:pPr>
+              <w:ind w:right="6"/>
+              <w:rPr>
+                <w:bCs/>
+                <w:sz w:val="16"/>
+                <w:szCs w:val="16"/>
+              </w:rPr>
+            </w:pPr>
+          </w:p>
+        </w:tc>
+        <w:tc>
+          <w:tcPr>
+            <w:tcW w:w="4933" w:type="dxa"/>
+          </w:tcPr>
+          <w:p>
+            <w:pPr>
+              <w:ind w:right="6"/>
+              <w:rPr>
+                <w:bCs/>
+              </w:rPr>
+            </w:pPr>
+            <w:commentRangeStart w:id="6"/>
             <w:r>
               <w:rPr>
                 <w:bCs/>
               </w:rPr>
               <w:t>Redactar informe de prácticas V1.0</w:t>
             </w:r>
-            <w:commentRangeEnd w:id="7"/>
+            <w:commentRangeEnd w:id="6"/>
             <w:r>
               <w:rPr>
                 <w:rStyle w:val="Refdecomentario"/>
                 <w:sz w:val="24"/>
                 <w:szCs w:val="24"/>
               </w:rPr>
-              <w:commentReference w:id="7"/>
+              <w:commentReference w:id="6"/>
             </w:r>
           </w:p>
         </w:tc>
@@ -1275,21 +1540,21 @@
                 <w:bCs/>
               </w:rPr>
             </w:pPr>
-            <w:commentRangeStart w:id="8"/>
+            <w:commentRangeStart w:id="7"/>
             <w:r>
               <w:rPr>
                 <w:bCs/>
               </w:rPr>
               <w:t>18</w:t>
             </w:r>
-            <w:commentRangeEnd w:id="8"/>
+            <w:commentRangeEnd w:id="7"/>
             <w:r>
               <w:rPr>
                 <w:rStyle w:val="Refdecomentario"/>
                 <w:sz w:val="24"/>
                 <w:szCs w:val="24"/>
               </w:rPr>
-              <w:commentReference w:id="8"/>
+              <w:commentReference w:id="7"/>
             </w:r>
             <w:r>
               <w:rPr>
@@ -1303,7 +1568,7 @@
       <w:tr>
         <w:tc>
           <w:tcPr>
-            <w:tcW w:w="1101" w:type="dxa"/>
+            <w:tcW w:w="250" w:type="dxa"/>
           </w:tcPr>
           <w:p>
             <w:pPr>
@@ -1314,11 +1579,34 @@
                 <w:szCs w:val="16"/>
               </w:rPr>
             </w:pPr>
-          </w:p>
-        </w:tc>
-        <w:tc>
-          <w:tcPr>
-            <w:tcW w:w="5936" w:type="dxa"/>
+            <w:r>
+              <w:rPr>
+                <w:bCs/>
+                <w:sz w:val="16"/>
+                <w:szCs w:val="16"/>
+              </w:rPr>
+              <w:t>11</w:t>
+            </w:r>
+          </w:p>
+        </w:tc>
+        <w:tc>
+          <w:tcPr>
+            <w:tcW w:w="1854" w:type="dxa"/>
+          </w:tcPr>
+          <w:p>
+            <w:pPr>
+              <w:ind w:right="6"/>
+              <w:rPr>
+                <w:bCs/>
+                <w:sz w:val="16"/>
+                <w:szCs w:val="16"/>
+              </w:rPr>
+            </w:pPr>
+          </w:p>
+        </w:tc>
+        <w:tc>
+          <w:tcPr>
+            <w:tcW w:w="4933" w:type="dxa"/>
           </w:tcPr>
           <w:p>
             <w:pPr>
@@ -1378,7 +1666,7 @@
       <w:tr>
         <w:tc>
           <w:tcPr>
-            <w:tcW w:w="1101" w:type="dxa"/>
+            <w:tcW w:w="250" w:type="dxa"/>
           </w:tcPr>
           <w:p>
             <w:pPr>
@@ -1389,11 +1677,34 @@
                 <w:szCs w:val="16"/>
               </w:rPr>
             </w:pPr>
-          </w:p>
-        </w:tc>
-        <w:tc>
-          <w:tcPr>
-            <w:tcW w:w="5936" w:type="dxa"/>
+            <w:r>
+              <w:rPr>
+                <w:bCs/>
+                <w:sz w:val="16"/>
+                <w:szCs w:val="16"/>
+              </w:rPr>
+              <w:t>12</w:t>
+            </w:r>
+          </w:p>
+        </w:tc>
+        <w:tc>
+          <w:tcPr>
+            <w:tcW w:w="1854" w:type="dxa"/>
+          </w:tcPr>
+          <w:p>
+            <w:pPr>
+              <w:ind w:right="6"/>
+              <w:rPr>
+                <w:bCs/>
+                <w:sz w:val="16"/>
+                <w:szCs w:val="16"/>
+              </w:rPr>
+            </w:pPr>
+          </w:p>
+        </w:tc>
+        <w:tc>
+          <w:tcPr>
+            <w:tcW w:w="4933" w:type="dxa"/>
           </w:tcPr>
           <w:p>
             <w:pPr>
@@ -1453,7 +1764,7 @@
       <w:tr>
         <w:tc>
           <w:tcPr>
-            <w:tcW w:w="1101" w:type="dxa"/>
+            <w:tcW w:w="250" w:type="dxa"/>
           </w:tcPr>
           <w:p>
             <w:pPr>
@@ -1464,11 +1775,34 @@
                 <w:szCs w:val="16"/>
               </w:rPr>
             </w:pPr>
-          </w:p>
-        </w:tc>
-        <w:tc>
-          <w:tcPr>
-            <w:tcW w:w="5936" w:type="dxa"/>
+            <w:r>
+              <w:rPr>
+                <w:bCs/>
+                <w:sz w:val="16"/>
+                <w:szCs w:val="16"/>
+              </w:rPr>
+              <w:t>13</w:t>
+            </w:r>
+          </w:p>
+        </w:tc>
+        <w:tc>
+          <w:tcPr>
+            <w:tcW w:w="1854" w:type="dxa"/>
+          </w:tcPr>
+          <w:p>
+            <w:pPr>
+              <w:ind w:right="6"/>
+              <w:rPr>
+                <w:bCs/>
+                <w:sz w:val="16"/>
+                <w:szCs w:val="16"/>
+              </w:rPr>
+            </w:pPr>
+          </w:p>
+        </w:tc>
+        <w:tc>
+          <w:tcPr>
+            <w:tcW w:w="4933" w:type="dxa"/>
           </w:tcPr>
           <w:p>
             <w:pPr>
@@ -1528,7 +1862,7 @@
       <w:tr>
         <w:tc>
           <w:tcPr>
-            <w:tcW w:w="1101" w:type="dxa"/>
+            <w:tcW w:w="250" w:type="dxa"/>
           </w:tcPr>
           <w:p>
             <w:pPr>
@@ -1539,11 +1873,36 @@
                 <w:szCs w:val="16"/>
               </w:rPr>
             </w:pPr>
-          </w:p>
-        </w:tc>
-        <w:tc>
-          <w:tcPr>
-            <w:tcW w:w="5936" w:type="dxa"/>
+            <w:r>
+              <w:rPr>
+                <w:bCs/>
+                <w:sz w:val="16"/>
+                <w:szCs w:val="16"/>
+              </w:rPr>
+              <w:t>14</w:t>
+            </w:r>
+            <w:bookmarkStart w:id="8" w:name="_GoBack"/>
+            <w:bookmarkEnd w:id="8"/>
+          </w:p>
+        </w:tc>
+        <w:tc>
+          <w:tcPr>
+            <w:tcW w:w="1854" w:type="dxa"/>
+          </w:tcPr>
+          <w:p>
+            <w:pPr>
+              <w:ind w:right="6"/>
+              <w:rPr>
+                <w:bCs/>
+                <w:sz w:val="16"/>
+                <w:szCs w:val="16"/>
+              </w:rPr>
+            </w:pPr>
+          </w:p>
+        </w:tc>
+        <w:tc>
+          <w:tcPr>
+            <w:tcW w:w="4933" w:type="dxa"/>
           </w:tcPr>
           <w:p>
             <w:pPr>
@@ -2849,7 +3208,6 @@
               <w:rPr>
                 <w:sz w:val="22"/>
               </w:rPr>
-              <w:lastRenderedPageBreak/>
               <w:t xml:space="preserve">Diseñador de base de datos                     </w:t>
             </w:r>
           </w:p>
@@ -3840,7 +4198,7 @@
 
 <file path=word/comments.xml><?xml version="1.0" encoding="utf-8"?>
 <w:comments xmlns:wpc="http://schemas.microsoft.com/office/word/2010/wordprocessingCanvas" xmlns:cx="http://schemas.microsoft.com/office/drawing/2014/chartex" xmlns:cx1="http://schemas.microsoft.com/office/drawing/2015/9/8/chartex" xmlns:cx2="http://schemas.microsoft.com/office/drawing/2015/10/21/chartex" xmlns:cx3="http://schemas.microsoft.com/office/drawing/2016/5/9/chartex" xmlns:cx4="http://schemas.microsoft.com/office/drawing/2016/5/10/chartex" xmlns:cx5="http://schemas.microsoft.com/office/drawing/2016/5/11/chartex" xmlns:cx6="http://schemas.microsoft.com/office/drawing/2016/5/12/chartex" xmlns:cx7="http://schemas.microsoft.com/office/drawing/2016/5/13/chartex" xmlns:cx8="http://schemas.microsoft.com/office/drawing/2016/5/14/chartex" xmlns:mc="http://schemas.openxmlformats.org/markup-compatibility/2006" xmlns:aink="http://schemas.microsoft.com/office/drawing/2016/ink" xmlns:am3d="http://schemas.microsoft.com/office/drawing/2017/model3d" xmlns:o="urn:schemas-microsoft-com:office:office" xmlns:r="http://schemas.openxmlformats.org/officeDocument/2006/relationships" xmlns:m="http://schemas.openxmlformats.org/officeDocument/2006/math" xmlns:v="urn:schemas-microsoft-com:vml" xmlns:wp14="http://schemas.microsoft.com/office/word/2010/wordprocessingDrawing" xmlns:wp="http://schemas.openxmlformats.org/drawingml/2006/wordprocessingDrawing" xmlns:w10="urn:schemas-microsoft-com:office:word" xmlns:w="http://schemas.openxmlformats.org/wordprocessingml/2006/main" xmlns:w14="http://schemas.microsoft.com/office/word/2010/wordml" xmlns:w15="http://schemas.microsoft.com/office/word/2012/wordml" xmlns:w16cex="http://schemas.microsoft.com/office/word/2018/wordml/cex" xmlns:w16cid="http://schemas.microsoft.com/office/word/2016/wordml/cid" xmlns:w16="http://schemas.microsoft.com/office/word/2018/wordml" xmlns:w16se="http://schemas.microsoft.com/office/word/2015/wordml/symex" xmlns:wpg="http://schemas.microsoft.com/office/word/2010/wordprocessingGroup" xmlns:wpi="http://schemas.microsoft.com/office/word/2010/wordprocessingInk" xmlns:wne="http://schemas.microsoft.com/office/word/2006/wordml" xmlns:wps="http://schemas.microsoft.com/office/word/2010/wordprocessingShape" mc:Ignorable="w14 w15 w16se w16cid w16 w16cex wp14">
-  <w:comment w:id="2" w:author="Yo" w:date="2020-11-10T20:34:00Z" w:initials="Y">
+  <w:comment w:id="1" w:author="Yo" w:date="2020-11-10T20:34:00Z" w:initials="Y">
     <w:p>
       <w:pPr>
         <w:pStyle w:val="Textocomentario"/>
@@ -3856,7 +4214,7 @@
       </w:r>
     </w:p>
   </w:comment>
-  <w:comment w:id="1" w:author="Yo" w:date="2020-11-10T20:39:00Z" w:initials="Y">
+  <w:comment w:id="0" w:author="Yo" w:date="2020-11-10T20:39:00Z" w:initials="Y">
     <w:p>
       <w:pPr>
         <w:pStyle w:val="Textocomentario"/>
@@ -3872,7 +4230,7 @@
       </w:r>
     </w:p>
   </w:comment>
-  <w:comment w:id="3" w:author="Yo" w:date="2020-11-10T20:37:00Z" w:initials="Y">
+  <w:comment w:id="2" w:author="Yo" w:date="2020-11-10T20:37:00Z" w:initials="Y">
     <w:p>
       <w:pPr>
         <w:pStyle w:val="Textocomentario"/>
@@ -3888,7 +4246,7 @@
       </w:r>
     </w:p>
   </w:comment>
-  <w:comment w:id="4" w:author="Yo" w:date="2020-11-10T20:42:00Z" w:initials="Y">
+  <w:comment w:id="3" w:author="Yo" w:date="2020-11-10T20:42:00Z" w:initials="Y">
     <w:p>
       <w:pPr>
         <w:pStyle w:val="Textocomentario"/>
@@ -3904,7 +4262,7 @@
       </w:r>
     </w:p>
   </w:comment>
-  <w:comment w:id="5" w:author="Yo" w:date="2020-11-10T20:49:00Z" w:initials="Y">
+  <w:comment w:id="4" w:author="Yo" w:date="2020-11-10T20:49:00Z" w:initials="Y">
     <w:p>
       <w:pPr>
         <w:pStyle w:val="Textocomentario"/>
@@ -3920,7 +4278,7 @@
       </w:r>
     </w:p>
   </w:comment>
-  <w:comment w:id="6" w:author="Yo" w:date="2020-11-10T20:55:00Z" w:initials="Y">
+  <w:comment w:id="5" w:author="Yo" w:date="2020-11-10T20:55:00Z" w:initials="Y">
     <w:p>
       <w:pPr>
         <w:pStyle w:val="Textocomentario"/>
@@ -3944,7 +4302,7 @@
       </w:r>
     </w:p>
   </w:comment>
-  <w:comment w:id="7" w:author="Yo" w:date="2020-11-10T21:01:00Z" w:initials="Y">
+  <w:comment w:id="6" w:author="Yo" w:date="2020-11-10T21:01:00Z" w:initials="Y">
     <w:p>
       <w:pPr>
         <w:pStyle w:val="Textocomentario"/>
@@ -3960,7 +4318,7 @@
       </w:r>
     </w:p>
   </w:comment>
-  <w:comment w:id="8" w:author="Yo" w:date="2020-11-10T20:23:00Z" w:initials="Y">
+  <w:comment w:id="7" w:author="Yo" w:date="2020-11-10T20:23:00Z" w:initials="Y">
     <w:p>
       <w:pPr>
         <w:pStyle w:val="Textocomentario"/>

</xml_diff>

<commit_message>
Anexo A Practicas Fix
</commit_message>
<xml_diff>
--- a/ANEXO A Practicas.docx
+++ b/ANEXO A Practicas.docx
@@ -221,7 +221,6 @@
           <w:p>
             <w:pPr>
               <w:ind w:right="6"/>
-              <w:jc w:val="center"/>
               <w:rPr>
                 <w:bCs/>
                 <w:sz w:val="16"/>
@@ -236,6 +235,8 @@
               </w:rPr>
               <w:t>COMPLETO</w:t>
             </w:r>
+            <w:bookmarkStart w:id="0" w:name="_GoBack"/>
+            <w:bookmarkEnd w:id="0"/>
           </w:p>
         </w:tc>
         <w:tc>
@@ -465,7 +466,21 @@
               <w:rPr>
                 <w:bCs/>
               </w:rPr>
-              <w:t>Analizar forma de hacer camabios en la variante operativa dado una situación determina de Urgencia</w:t>
+              <w:t xml:space="preserve">Analizar forma de hacer </w:t>
+            </w:r>
+            <w:proofErr w:type="spellStart"/>
+            <w:r>
+              <w:rPr>
+                <w:bCs/>
+              </w:rPr>
+              <w:t>camabios</w:t>
+            </w:r>
+            <w:proofErr w:type="spellEnd"/>
+            <w:r>
+              <w:rPr>
+                <w:bCs/>
+              </w:rPr>
+              <w:t xml:space="preserve"> en la variante operativa dado una situación determina de Urgencia</w:t>
             </w:r>
           </w:p>
         </w:tc>
@@ -571,7 +586,21 @@
               <w:rPr>
                 <w:bCs/>
               </w:rPr>
-              <w:t>Hacer un estudio de cómo se hacen las cofiguraciones a partir de una emergencia y el uso de la simulación para dichas configuraciones</w:t>
+              <w:t xml:space="preserve">Hacer un estudio de cómo se hacen las </w:t>
+            </w:r>
+            <w:proofErr w:type="spellStart"/>
+            <w:r>
+              <w:rPr>
+                <w:bCs/>
+              </w:rPr>
+              <w:t>cofiguraciones</w:t>
+            </w:r>
+            <w:proofErr w:type="spellEnd"/>
+            <w:r>
+              <w:rPr>
+                <w:bCs/>
+              </w:rPr>
+              <w:t xml:space="preserve"> a partir de una emergencia y el uso de la simulación para dichas configuraciones</w:t>
             </w:r>
           </w:p>
         </w:tc>
@@ -667,7 +696,21 @@
               <w:rPr>
                 <w:bCs/>
               </w:rPr>
-              <w:t>Analizar la propuesta de la tesis de Magaret Sánchez</w:t>
+              <w:t xml:space="preserve">Analizar la propuesta de la tesis de </w:t>
+            </w:r>
+            <w:proofErr w:type="spellStart"/>
+            <w:r>
+              <w:rPr>
+                <w:bCs/>
+              </w:rPr>
+              <w:t>Magaret</w:t>
+            </w:r>
+            <w:proofErr w:type="spellEnd"/>
+            <w:r>
+              <w:rPr>
+                <w:bCs/>
+              </w:rPr>
+              <w:t xml:space="preserve"> Sánchez</w:t>
             </w:r>
           </w:p>
         </w:tc>
@@ -797,7 +840,7 @@
                 <w:lang w:val="es-CU"/>
               </w:rPr>
             </w:pPr>
-            <w:commentRangeStart w:id="0"/>
+            <w:commentRangeStart w:id="1"/>
             <w:r>
               <w:rPr>
                 <w:rFonts w:ascii="Arial" w:hAnsi="Arial" w:cs="Arial"/>
@@ -834,7 +877,7 @@
               </w:rPr>
               <w:t>Arquitectura modular para la interacción con la capa lógica del framework (</w:t>
             </w:r>
-            <w:commentRangeStart w:id="1"/>
+            <w:commentRangeStart w:id="2"/>
             <w:r>
               <w:rPr>
                 <w:rFonts w:ascii="Arial" w:hAnsi="Arial" w:cs="Arial"/>
@@ -845,7 +888,7 @@
               </w:rPr>
               <w:t>controlador, según MVC</w:t>
             </w:r>
-            <w:commentRangeEnd w:id="1"/>
+            <w:commentRangeEnd w:id="2"/>
             <w:r>
               <w:rPr>
                 <w:rStyle w:val="Refdecomentario"/>
@@ -854,7 +897,7 @@
                 <w:szCs w:val="24"/>
                 <w:lang w:val="es-ES" w:eastAsia="es-ES"/>
               </w:rPr>
-              <w:commentReference w:id="1"/>
+              <w:commentReference w:id="2"/>
             </w:r>
             <w:r>
               <w:rPr>
@@ -866,7 +909,7 @@
               </w:rPr>
               <w:t>): Soporte agregar diferentes módulos de agentes interactuando entre sí.</w:t>
             </w:r>
-            <w:commentRangeEnd w:id="0"/>
+            <w:commentRangeEnd w:id="1"/>
             <w:r>
               <w:rPr>
                 <w:rStyle w:val="Refdecomentario"/>
@@ -875,7 +918,7 @@
                 <w:szCs w:val="24"/>
                 <w:lang w:val="es-ES" w:eastAsia="es-ES"/>
               </w:rPr>
-              <w:commentReference w:id="0"/>
+              <w:commentReference w:id="1"/>
             </w:r>
           </w:p>
           <w:p>
@@ -893,7 +936,7 @@
                 <w:lang w:val="es-CU"/>
               </w:rPr>
             </w:pPr>
-            <w:commentRangeStart w:id="2"/>
+            <w:commentRangeStart w:id="3"/>
             <w:r>
               <w:rPr>
                 <w:rFonts w:ascii="Arial" w:hAnsi="Arial" w:cs="Arial"/>
@@ -904,7 +947,7 @@
               </w:rPr>
               <w:t xml:space="preserve">Arquitectura modular para la interactuar con la capa visual del framework (visa, según MVC): Permita visualizar múltiples agentes interactuando entre </w:t>
             </w:r>
-            <w:commentRangeEnd w:id="2"/>
+            <w:commentRangeEnd w:id="3"/>
             <w:r>
               <w:rPr>
                 <w:rFonts w:ascii="Arial" w:hAnsi="Arial" w:cs="Arial"/>
@@ -923,7 +966,7 @@
                 <w:szCs w:val="24"/>
                 <w:lang w:val="es-ES" w:eastAsia="es-ES"/>
               </w:rPr>
-              <w:commentReference w:id="2"/>
+              <w:commentReference w:id="3"/>
             </w:r>
             <w:r>
               <w:rPr>
@@ -1033,7 +1076,7 @@
                 <w:bCs/>
               </w:rPr>
             </w:pPr>
-            <w:commentRangeStart w:id="3"/>
+            <w:commentRangeStart w:id="4"/>
             <w:r>
               <w:rPr>
                 <w:bCs/>
@@ -1047,14 +1090,14 @@
               <w:lastRenderedPageBreak/>
               <w:t>personalización al sistema, como elegir el tipo de mapa y posiciones iniciales de los agentes.</w:t>
             </w:r>
-            <w:commentRangeEnd w:id="3"/>
+            <w:commentRangeEnd w:id="4"/>
             <w:r>
               <w:rPr>
                 <w:rStyle w:val="Refdecomentario"/>
                 <w:sz w:val="24"/>
                 <w:szCs w:val="24"/>
               </w:rPr>
-              <w:commentReference w:id="3"/>
+              <w:commentReference w:id="4"/>
             </w:r>
           </w:p>
         </w:tc>
@@ -1147,21 +1190,21 @@
                 <w:bCs/>
               </w:rPr>
             </w:pPr>
-            <w:commentRangeStart w:id="4"/>
+            <w:commentRangeStart w:id="5"/>
             <w:r>
               <w:rPr>
                 <w:bCs/>
               </w:rPr>
               <w:t>Reestructuración visual del sistema, que permita una mejor experiencia de usuario y facilidad para su trabajo, así como mejor entendimiento de lo que está pasando en cada momento</w:t>
             </w:r>
-            <w:commentRangeEnd w:id="4"/>
+            <w:commentRangeEnd w:id="5"/>
             <w:r>
               <w:rPr>
                 <w:rStyle w:val="Refdecomentario"/>
                 <w:sz w:val="24"/>
                 <w:szCs w:val="24"/>
               </w:rPr>
-              <w:commentReference w:id="4"/>
+              <w:commentReference w:id="5"/>
             </w:r>
           </w:p>
         </w:tc>
@@ -1253,21 +1296,21 @@
                 <w:lang w:val="es-CU"/>
               </w:rPr>
             </w:pPr>
-            <w:commentRangeStart w:id="5"/>
+            <w:commentRangeStart w:id="6"/>
             <w:r>
               <w:rPr>
                 <w:lang w:val="es-CU"/>
               </w:rPr>
               <w:t>Propuesta de modelo matemático de simulación donde se tome en cuenta:</w:t>
             </w:r>
-            <w:commentRangeEnd w:id="5"/>
+            <w:commentRangeEnd w:id="6"/>
             <w:r>
               <w:rPr>
                 <w:rStyle w:val="Refdecomentario"/>
                 <w:sz w:val="24"/>
                 <w:szCs w:val="24"/>
               </w:rPr>
-              <w:commentReference w:id="5"/>
+              <w:commentReference w:id="6"/>
             </w:r>
           </w:p>
           <w:p>
@@ -1319,7 +1362,47 @@
                 <w:szCs w:val="24"/>
                 <w:lang w:val="es-CU"/>
               </w:rPr>
-              <w:t>Ubicación Inicial de estaciones de servicio (dígase a apartir del MCLPTools, o por configuración de usuario)</w:t>
+              <w:t xml:space="preserve">Ubicación Inicial de estaciones de servicio (dígase a </w:t>
+            </w:r>
+            <w:proofErr w:type="spellStart"/>
+            <w:r>
+              <w:rPr>
+                <w:rFonts w:ascii="Arial" w:hAnsi="Arial" w:cs="Arial"/>
+                <w:sz w:val="24"/>
+                <w:szCs w:val="24"/>
+                <w:lang w:val="es-CU"/>
+              </w:rPr>
+              <w:t>apartir</w:t>
+            </w:r>
+            <w:proofErr w:type="spellEnd"/>
+            <w:r>
+              <w:rPr>
+                <w:rFonts w:ascii="Arial" w:hAnsi="Arial" w:cs="Arial"/>
+                <w:sz w:val="24"/>
+                <w:szCs w:val="24"/>
+                <w:lang w:val="es-CU"/>
+              </w:rPr>
+              <w:t xml:space="preserve"> del </w:t>
+            </w:r>
+            <w:proofErr w:type="spellStart"/>
+            <w:r>
+              <w:rPr>
+                <w:rFonts w:ascii="Arial" w:hAnsi="Arial" w:cs="Arial"/>
+                <w:sz w:val="24"/>
+                <w:szCs w:val="24"/>
+                <w:lang w:val="es-CU"/>
+              </w:rPr>
+              <w:t>MCLPTools</w:t>
+            </w:r>
+            <w:proofErr w:type="spellEnd"/>
+            <w:r>
+              <w:rPr>
+                <w:rFonts w:ascii="Arial" w:hAnsi="Arial" w:cs="Arial"/>
+                <w:sz w:val="24"/>
+                <w:szCs w:val="24"/>
+                <w:lang w:val="es-CU"/>
+              </w:rPr>
+              <w:t>, o por configuración de usuario)</w:t>
             </w:r>
           </w:p>
           <w:p>
@@ -1491,21 +1574,21 @@
                 <w:bCs/>
               </w:rPr>
             </w:pPr>
-            <w:commentRangeStart w:id="6"/>
+            <w:commentRangeStart w:id="7"/>
             <w:r>
               <w:rPr>
                 <w:bCs/>
               </w:rPr>
               <w:t>Redactar informe de prácticas V1.0</w:t>
             </w:r>
-            <w:commentRangeEnd w:id="6"/>
+            <w:commentRangeEnd w:id="7"/>
             <w:r>
               <w:rPr>
                 <w:rStyle w:val="Refdecomentario"/>
                 <w:sz w:val="24"/>
                 <w:szCs w:val="24"/>
               </w:rPr>
-              <w:commentReference w:id="6"/>
+              <w:commentReference w:id="7"/>
             </w:r>
           </w:p>
         </w:tc>
@@ -1540,21 +1623,21 @@
                 <w:bCs/>
               </w:rPr>
             </w:pPr>
-            <w:commentRangeStart w:id="7"/>
+            <w:commentRangeStart w:id="8"/>
             <w:r>
               <w:rPr>
                 <w:bCs/>
               </w:rPr>
               <w:t>18</w:t>
             </w:r>
-            <w:commentRangeEnd w:id="7"/>
+            <w:commentRangeEnd w:id="8"/>
             <w:r>
               <w:rPr>
                 <w:rStyle w:val="Refdecomentario"/>
                 <w:sz w:val="24"/>
                 <w:szCs w:val="24"/>
               </w:rPr>
-              <w:commentReference w:id="7"/>
+              <w:commentReference w:id="8"/>
             </w:r>
             <w:r>
               <w:rPr>
@@ -1881,8 +1964,6 @@
               </w:rPr>
               <w:t>14</w:t>
             </w:r>
-            <w:bookmarkStart w:id="8" w:name="_GoBack"/>
-            <w:bookmarkEnd w:id="8"/>
           </w:p>
         </w:tc>
         <w:tc>
@@ -2206,7 +2287,23 @@
                 <w:sz w:val="18"/>
                 <w:szCs w:val="18"/>
               </w:rPr>
-              <w:t>-Jefe de proyecto</w:t>
+              <w:t>-</w:t>
+            </w:r>
+            <w:proofErr w:type="gramStart"/>
+            <w:r>
+              <w:rPr>
+                <w:sz w:val="18"/>
+                <w:szCs w:val="18"/>
+              </w:rPr>
+              <w:t>Jefe</w:t>
+            </w:r>
+            <w:proofErr w:type="gramEnd"/>
+            <w:r>
+              <w:rPr>
+                <w:sz w:val="18"/>
+                <w:szCs w:val="18"/>
+              </w:rPr>
+              <w:t xml:space="preserve"> de proyecto</w:t>
             </w:r>
           </w:p>
           <w:p>
@@ -4198,7 +4295,7 @@
 
 <file path=word/comments.xml><?xml version="1.0" encoding="utf-8"?>
 <w:comments xmlns:wpc="http://schemas.microsoft.com/office/word/2010/wordprocessingCanvas" xmlns:cx="http://schemas.microsoft.com/office/drawing/2014/chartex" xmlns:cx1="http://schemas.microsoft.com/office/drawing/2015/9/8/chartex" xmlns:cx2="http://schemas.microsoft.com/office/drawing/2015/10/21/chartex" xmlns:cx3="http://schemas.microsoft.com/office/drawing/2016/5/9/chartex" xmlns:cx4="http://schemas.microsoft.com/office/drawing/2016/5/10/chartex" xmlns:cx5="http://schemas.microsoft.com/office/drawing/2016/5/11/chartex" xmlns:cx6="http://schemas.microsoft.com/office/drawing/2016/5/12/chartex" xmlns:cx7="http://schemas.microsoft.com/office/drawing/2016/5/13/chartex" xmlns:cx8="http://schemas.microsoft.com/office/drawing/2016/5/14/chartex" xmlns:mc="http://schemas.openxmlformats.org/markup-compatibility/2006" xmlns:aink="http://schemas.microsoft.com/office/drawing/2016/ink" xmlns:am3d="http://schemas.microsoft.com/office/drawing/2017/model3d" xmlns:o="urn:schemas-microsoft-com:office:office" xmlns:r="http://schemas.openxmlformats.org/officeDocument/2006/relationships" xmlns:m="http://schemas.openxmlformats.org/officeDocument/2006/math" xmlns:v="urn:schemas-microsoft-com:vml" xmlns:wp14="http://schemas.microsoft.com/office/word/2010/wordprocessingDrawing" xmlns:wp="http://schemas.openxmlformats.org/drawingml/2006/wordprocessingDrawing" xmlns:w10="urn:schemas-microsoft-com:office:word" xmlns:w="http://schemas.openxmlformats.org/wordprocessingml/2006/main" xmlns:w14="http://schemas.microsoft.com/office/word/2010/wordml" xmlns:w15="http://schemas.microsoft.com/office/word/2012/wordml" xmlns:w16cex="http://schemas.microsoft.com/office/word/2018/wordml/cex" xmlns:w16cid="http://schemas.microsoft.com/office/word/2016/wordml/cid" xmlns:w16="http://schemas.microsoft.com/office/word/2018/wordml" xmlns:w16se="http://schemas.microsoft.com/office/word/2015/wordml/symex" xmlns:wpg="http://schemas.microsoft.com/office/word/2010/wordprocessingGroup" xmlns:wpi="http://schemas.microsoft.com/office/word/2010/wordprocessingInk" xmlns:wne="http://schemas.microsoft.com/office/word/2006/wordml" xmlns:wps="http://schemas.microsoft.com/office/word/2010/wordprocessingShape" mc:Ignorable="w14 w15 w16se w16cid w16 w16cex wp14">
-  <w:comment w:id="1" w:author="Yo" w:date="2020-11-10T20:34:00Z" w:initials="Y">
+  <w:comment w:id="2" w:author="Yo" w:date="2020-11-10T20:34:00Z" w:initials="Y">
     <w:p>
       <w:pPr>
         <w:pStyle w:val="Textocomentario"/>
@@ -4210,11 +4307,19 @@
         <w:annotationRef/>
       </w:r>
       <w:r>
-        <w:t>Básicamente hay que diseñar una arquitectura que interactúe con la capa de lógica del framework para que los agentes interactúen entre si. Y Esta arquitectura va a interactuar con la capa controlador de la arquitectura Modelo-vista-controlador con la que viene MASON</w:t>
+        <w:t xml:space="preserve">Básicamente hay que diseñar una arquitectura que interactúe con la capa de lógica del framework para que los agentes interactúen entre </w:t>
+      </w:r>
+      <w:proofErr w:type="spellStart"/>
+      <w:r>
+        <w:t>si</w:t>
+      </w:r>
+      <w:proofErr w:type="spellEnd"/>
+      <w:r>
+        <w:t>. Y Esta arquitectura va a interactuar con la capa controlador de la arquitectura Modelo-vista-controlador con la que viene MASON</w:t>
       </w:r>
     </w:p>
   </w:comment>
-  <w:comment w:id="0" w:author="Yo" w:date="2020-11-10T20:39:00Z" w:initials="Y">
+  <w:comment w:id="1" w:author="Yo" w:date="2020-11-10T20:39:00Z" w:initials="Y">
     <w:p>
       <w:pPr>
         <w:pStyle w:val="Textocomentario"/>
@@ -4226,11 +4331,67 @@
         <w:annotationRef/>
       </w:r>
       <w:r>
-        <w:t>Ya esto esta echo, al menos una version inicial, todavía la estoy retocando xq esta enredado, los otros días publique una duda sobre como hacerlo y nadie ha hecho nada parecido, xq nadie trabaja con tantos agentes como nosotros, asi que estoy leyendo muchos libros de ingeniería de softweare para hacer algo que sirva y no una caquita</w:t>
+        <w:t xml:space="preserve">Ya esto </w:t>
+      </w:r>
+      <w:proofErr w:type="spellStart"/>
+      <w:r>
+        <w:t>esta</w:t>
+      </w:r>
+      <w:proofErr w:type="spellEnd"/>
+      <w:r>
+        <w:t xml:space="preserve"> echo, al menos una </w:t>
+      </w:r>
+      <w:proofErr w:type="spellStart"/>
+      <w:r>
+        <w:t>version</w:t>
+      </w:r>
+      <w:proofErr w:type="spellEnd"/>
+      <w:r>
+        <w:t xml:space="preserve"> inicial, todavía la estoy retocando </w:t>
+      </w:r>
+      <w:proofErr w:type="spellStart"/>
+      <w:r>
+        <w:t>xq</w:t>
+      </w:r>
+      <w:proofErr w:type="spellEnd"/>
+      <w:r>
+        <w:t xml:space="preserve"> esta enredado, los otros días publique una duda sobre </w:t>
+      </w:r>
+      <w:proofErr w:type="spellStart"/>
+      <w:r>
+        <w:t>como</w:t>
+      </w:r>
+      <w:proofErr w:type="spellEnd"/>
+      <w:r>
+        <w:t xml:space="preserve"> hacerlo y nadie ha hecho nada parecido, </w:t>
+      </w:r>
+      <w:proofErr w:type="spellStart"/>
+      <w:r>
+        <w:t>xq</w:t>
+      </w:r>
+      <w:proofErr w:type="spellEnd"/>
+      <w:r>
+        <w:t xml:space="preserve"> nadie trabaja con tantos agentes como nosotros, </w:t>
+      </w:r>
+      <w:proofErr w:type="spellStart"/>
+      <w:r>
+        <w:t>asi</w:t>
+      </w:r>
+      <w:proofErr w:type="spellEnd"/>
+      <w:r>
+        <w:t xml:space="preserve"> que estoy leyendo muchos libros de ingeniería de </w:t>
+      </w:r>
+      <w:proofErr w:type="spellStart"/>
+      <w:r>
+        <w:t>softweare</w:t>
+      </w:r>
+      <w:proofErr w:type="spellEnd"/>
+      <w:r>
+        <w:t xml:space="preserve"> para hacer algo que sirva y no una caquita</w:t>
       </w:r>
     </w:p>
   </w:comment>
-  <w:comment w:id="2" w:author="Yo" w:date="2020-11-10T20:37:00Z" w:initials="Y">
+  <w:comment w:id="3" w:author="Yo" w:date="2020-11-10T20:37:00Z" w:initials="Y">
     <w:p>
       <w:pPr>
         <w:pStyle w:val="Textocomentario"/>
@@ -4242,11 +4403,19 @@
         <w:annotationRef/>
       </w:r>
       <w:r>
-        <w:t>Básicamente lo mismo, pero para la parte visual, xq MASON tiene MUY separada estas capas y hay que hacerlo básicamente 2veces</w:t>
+        <w:t xml:space="preserve">Básicamente lo mismo, pero para la parte visual, </w:t>
+      </w:r>
+      <w:proofErr w:type="spellStart"/>
+      <w:r>
+        <w:t>xq</w:t>
+      </w:r>
+      <w:proofErr w:type="spellEnd"/>
+      <w:r>
+        <w:t xml:space="preserve"> MASON tiene MUY separada estas capas y hay que hacerlo básicamente 2veces</w:t>
       </w:r>
     </w:p>
   </w:comment>
-  <w:comment w:id="3" w:author="Yo" w:date="2020-11-10T20:42:00Z" w:initials="Y">
+  <w:comment w:id="4" w:author="Yo" w:date="2020-11-10T20:42:00Z" w:initials="Y">
     <w:p>
       <w:pPr>
         <w:pStyle w:val="Textocomentario"/>
@@ -4262,7 +4431,7 @@
       </w:r>
     </w:p>
   </w:comment>
-  <w:comment w:id="4" w:author="Yo" w:date="2020-11-10T20:49:00Z" w:initials="Y">
+  <w:comment w:id="5" w:author="Yo" w:date="2020-11-10T20:49:00Z" w:initials="Y">
     <w:p>
       <w:pPr>
         <w:pStyle w:val="Textocomentario"/>
@@ -4274,11 +4443,27 @@
         <w:annotationRef/>
       </w:r>
       <w:r>
-        <w:t>Aquí es donde va todos los cambios visuales que le queremos hacer, poner iconitos chulos y esas cosas, esto va de la mano con la parte de la arquitectura visual de los modulos, ya que cada modulo es quien define la visualización que va a tener</w:t>
+        <w:t xml:space="preserve">Aquí es donde va todos los cambios visuales que le queremos hacer, poner iconitos chulos y esas cosas, esto va de la mano con la parte de la arquitectura visual de los </w:t>
+      </w:r>
+      <w:proofErr w:type="spellStart"/>
+      <w:r>
+        <w:t>modulos</w:t>
+      </w:r>
+      <w:proofErr w:type="spellEnd"/>
+      <w:r>
+        <w:t xml:space="preserve">, ya que cada </w:t>
+      </w:r>
+      <w:proofErr w:type="spellStart"/>
+      <w:r>
+        <w:t>modulo</w:t>
+      </w:r>
+      <w:proofErr w:type="spellEnd"/>
+      <w:r>
+        <w:t xml:space="preserve"> es quien define la visualización que va a tener</w:t>
       </w:r>
     </w:p>
   </w:comment>
-  <w:comment w:id="5" w:author="Yo" w:date="2020-11-10T20:55:00Z" w:initials="Y">
+  <w:comment w:id="6" w:author="Yo" w:date="2020-11-10T20:55:00Z" w:initials="Y">
     <w:p>
       <w:pPr>
         <w:pStyle w:val="Textocomentario"/>
@@ -4290,7 +4475,31 @@
         <w:annotationRef/>
       </w:r>
       <w:r>
-        <w:t>Este es el modelo tal y como está ahora, no le voy a agregar mas nada para que me de tiempo a hacer todo lo demás y dejar el sistema bien echo para cuando empecemos la tesis poder agregarle mas cosas, todos los agentes que queramos y los comportamientos y demás. Claro, lo que, si hay que retocarlo y hacerlo bien, porque hora mismo esta al berro.</w:t>
+        <w:t xml:space="preserve">Este es el modelo tal y como está ahora, no le voy a agregar </w:t>
+      </w:r>
+      <w:proofErr w:type="spellStart"/>
+      <w:r>
+        <w:t>mas</w:t>
+      </w:r>
+      <w:proofErr w:type="spellEnd"/>
+      <w:r>
+        <w:t xml:space="preserve"> nada para que me </w:t>
+      </w:r>
+      <w:proofErr w:type="spellStart"/>
+      <w:r>
+        <w:t>de</w:t>
+      </w:r>
+      <w:proofErr w:type="spellEnd"/>
+      <w:r>
+        <w:t xml:space="preserve"> tiempo a hacer todo lo demás y dejar el sistema bien echo para cuando empecemos la tesis poder agregarle </w:t>
+      </w:r>
+      <w:proofErr w:type="spellStart"/>
+      <w:r>
+        <w:t>mas</w:t>
+      </w:r>
+      <w:proofErr w:type="spellEnd"/>
+      <w:r>
+        <w:t xml:space="preserve"> cosas, todos los agentes que queramos y los comportamientos y demás. Claro, lo que, si hay que retocarlo y hacerlo bien, porque hora mismo esta al berro.</w:t>
       </w:r>
     </w:p>
     <w:p>
@@ -4298,11 +4507,19 @@
         <w:pStyle w:val="Textocomentario"/>
       </w:pPr>
       <w:r>
-        <w:t>Aquí en realidad quiero agregarle al menos bomberos muy básicos para probar lo de cargar las ubicaciones por ficheros y eso, y que 2 tipos de agentes atiendan la misma emergencia, pero no lo pongo especifico asi no me vaya a quedar corto de tiempo y después me falte algo por hacer</w:t>
+        <w:t xml:space="preserve">Aquí en realidad quiero agregarle al menos bomberos muy básicos para probar lo de cargar las ubicaciones por ficheros y eso, y que 2 tipos de agentes atiendan la misma emergencia, pero no lo pongo especifico </w:t>
+      </w:r>
+      <w:proofErr w:type="spellStart"/>
+      <w:r>
+        <w:t>asi</w:t>
+      </w:r>
+      <w:proofErr w:type="spellEnd"/>
+      <w:r>
+        <w:t xml:space="preserve"> no me vaya a quedar corto de tiempo y después me falte algo por hacer</w:t>
       </w:r>
     </w:p>
   </w:comment>
-  <w:comment w:id="6" w:author="Yo" w:date="2020-11-10T21:01:00Z" w:initials="Y">
+  <w:comment w:id="7" w:author="Yo" w:date="2020-11-10T21:01:00Z" w:initials="Y">
     <w:p>
       <w:pPr>
         <w:pStyle w:val="Textocomentario"/>
@@ -4314,11 +4531,27 @@
         <w:annotationRef/>
       </w:r>
       <w:r>
-        <w:t>Necesito que me digas aquí, que tiene que tener el informe, xq el que yo entregue en 3ro, era el mismo de margaret de 4to, que hago cojo ese y le agrego lo que te falta, o se lo agrego ya directo a la tesis</w:t>
+        <w:t xml:space="preserve">Necesito que me digas aquí, que tiene que tener el informe, </w:t>
+      </w:r>
+      <w:proofErr w:type="spellStart"/>
+      <w:r>
+        <w:t>xq</w:t>
+      </w:r>
+      <w:proofErr w:type="spellEnd"/>
+      <w:r>
+        <w:t xml:space="preserve"> el que yo entregue en 3ro, era el mismo de </w:t>
+      </w:r>
+      <w:proofErr w:type="spellStart"/>
+      <w:r>
+        <w:t>margaret</w:t>
+      </w:r>
+      <w:proofErr w:type="spellEnd"/>
+      <w:r>
+        <w:t xml:space="preserve"> de 4to, que hago cojo ese y le agrego lo que te falta, o se lo agrego ya directo a la tesis</w:t>
       </w:r>
     </w:p>
   </w:comment>
-  <w:comment w:id="7" w:author="Yo" w:date="2020-11-10T20:23:00Z" w:initials="Y">
+  <w:comment w:id="8" w:author="Yo" w:date="2020-11-10T20:23:00Z" w:initials="Y">
     <w:p>
       <w:pPr>
         <w:pStyle w:val="Textocomentario"/>
@@ -4330,7 +4563,23 @@
         <w:annotationRef/>
       </w:r>
       <w:r>
-        <w:t>Aquí estaba el dia 13, no tiene sentido xq tiene que estar en el rango [15,21], le puse 18 que es aproximadamente el del medio</w:t>
+        <w:t xml:space="preserve">Aquí estaba el </w:t>
+      </w:r>
+      <w:proofErr w:type="spellStart"/>
+      <w:r>
+        <w:t>dia</w:t>
+      </w:r>
+      <w:proofErr w:type="spellEnd"/>
+      <w:r>
+        <w:t xml:space="preserve"> 13, no tiene sentido </w:t>
+      </w:r>
+      <w:proofErr w:type="spellStart"/>
+      <w:r>
+        <w:t>xq</w:t>
+      </w:r>
+      <w:proofErr w:type="spellEnd"/>
+      <w:r>
+        <w:t xml:space="preserve"> tiene que estar en el rango [15,21], le puse 18 que es aproximadamente el del medio</w:t>
       </w:r>
     </w:p>
   </w:comment>

</xml_diff>